<commit_message>
Documentation for design without sequence diagram
</commit_message>
<xml_diff>
--- a/Documentation/Architectural Design Document.docx
+++ b/Documentation/Architectural Design Document.docx
@@ -1,6 +1,6 @@
 
 <file path=word/document.xml><?xml version="1.0" encoding="utf-8"?>
-<w:document xmlns:ve="http://schemas.openxmlformats.org/markup-compatibility/2006" xmlns:o="urn:schemas-microsoft-com:office:office" xmlns:r="http://schemas.openxmlformats.org/officeDocument/2006/relationships" xmlns:m="http://schemas.openxmlformats.org/officeDocument/2006/math" xmlns:v="urn:schemas-microsoft-com:vml" xmlns:wp="http://schemas.openxmlformats.org/drawingml/2006/wordprocessingDrawing" xmlns:w10="urn:schemas-microsoft-com:office:word" xmlns:w="http://schemas.openxmlformats.org/wordprocessingml/2006/main" xmlns:wne="http://schemas.microsoft.com/office/word/2006/wordml">
+<w:document xmlns:wpc="http://schemas.microsoft.com/office/word/2010/wordprocessingCanvas" xmlns:mc="http://schemas.openxmlformats.org/markup-compatibility/2006" xmlns:o="urn:schemas-microsoft-com:office:office" xmlns:r="http://schemas.openxmlformats.org/officeDocument/2006/relationships" xmlns:m="http://schemas.openxmlformats.org/officeDocument/2006/math" xmlns:v="urn:schemas-microsoft-com:vml" xmlns:wp14="http://schemas.microsoft.com/office/word/2010/wordprocessingDrawing" xmlns:wp="http://schemas.openxmlformats.org/drawingml/2006/wordprocessingDrawing" xmlns:w10="urn:schemas-microsoft-com:office:word" xmlns:w="http://schemas.openxmlformats.org/wordprocessingml/2006/main" xmlns:w14="http://schemas.microsoft.com/office/word/2010/wordml" xmlns:w15="http://schemas.microsoft.com/office/word/2012/wordml" xmlns:wpg="http://schemas.microsoft.com/office/word/2010/wordprocessingGroup" xmlns:wpi="http://schemas.microsoft.com/office/word/2010/wordprocessingInk" xmlns:wne="http://schemas.microsoft.com/office/word/2006/wordml" xmlns:wps="http://schemas.microsoft.com/office/word/2010/wordprocessingShape" mc:Ignorable="w14 w15 wp14">
   <w:body>
     <w:p>
       <w:pPr>
@@ -60,7 +60,25 @@
           <w:szCs w:val="24"/>
           <w:lang w:val="en-US"/>
         </w:rPr>
-        <w:t>With an aimto build</w:t>
+        <w:t>With an aim</w:t>
+      </w:r>
+      <w:r>
+        <w:rPr>
+          <w:rFonts w:cstheme="minorHAnsi"/>
+          <w:sz w:val="24"/>
+          <w:szCs w:val="24"/>
+          <w:lang w:val="en-US"/>
+        </w:rPr>
+        <w:t xml:space="preserve"> </w:t>
+      </w:r>
+      <w:r>
+        <w:rPr>
+          <w:rFonts w:cstheme="minorHAnsi"/>
+          <w:sz w:val="24"/>
+          <w:szCs w:val="24"/>
+          <w:lang w:val="en-US"/>
+        </w:rPr>
+        <w:t>to build</w:t>
       </w:r>
       <w:r>
         <w:rPr>
@@ -107,8 +125,6 @@
         </w:rPr>
         <w:t xml:space="preserve"> along with Observer pattern</w:t>
       </w:r>
-      <w:bookmarkStart w:id="0" w:name="_GoBack"/>
-      <w:bookmarkEnd w:id="0"/>
       <w:r>
         <w:rPr>
           <w:rFonts w:cstheme="minorHAnsi"/>
@@ -408,10 +424,10 @@
                     </pic:cNvPicPr>
                   </pic:nvPicPr>
                   <pic:blipFill>
-                    <a:blip r:embed="rId8">
+                    <a:blip r:embed="rId6">
                       <a:extLst>
                         <a:ext uri="{28A0092B-C50C-407E-A947-70E740481C1C}">
-                          <a14:useLocalDpi xmlns:a14="http://schemas.microsoft.com/office/drawing/2010/main" xmlns:wps="http://schemas.microsoft.com/office/word/2010/wordprocessingShape" xmlns:wpi="http://schemas.microsoft.com/office/word/2010/wordprocessingInk" xmlns:wpg="http://schemas.microsoft.com/office/word/2010/wordprocessingGroup" xmlns:w15="http://schemas.microsoft.com/office/word/2012/wordml" xmlns:w14="http://schemas.microsoft.com/office/word/2010/wordml" xmlns:w="http://schemas.openxmlformats.org/wordprocessingml/2006/main" xmlns:w10="urn:schemas-microsoft-com:office:word" xmlns:wp14="http://schemas.microsoft.com/office/word/2010/wordprocessingDrawing" xmlns:v="urn:schemas-microsoft-com:vml" xmlns:o="urn:schemas-microsoft-com:office:office" xmlns:mc="http://schemas.openxmlformats.org/markup-compatibility/2006" xmlns:wpc="http://schemas.microsoft.com/office/word/2010/wordprocessingCanvas" xmlns="" val="0"/>
+                          <a14:useLocalDpi xmlns:a14="http://schemas.microsoft.com/office/drawing/2010/main" val="0"/>
                         </a:ext>
                       </a:extLst>
                     </a:blip>
@@ -522,17 +538,68 @@
           <w:szCs w:val="24"/>
           <w:lang w:val="en-US"/>
         </w:rPr>
-        <w:t xml:space="preserve"> (mapModel, character</w:t>
-      </w:r>
-      <w:r>
-        <w:rPr>
-          <w:rFonts w:cstheme="minorHAnsi"/>
-          <w:sz w:val="24"/>
-          <w:szCs w:val="24"/>
-          <w:lang w:val="en-US"/>
-        </w:rPr>
-        <w:t>Model, etc</w:t>
-      </w:r>
+        <w:t xml:space="preserve"> (</w:t>
+      </w:r>
+      <w:proofErr w:type="spellStart"/>
+      <w:r>
+        <w:rPr>
+          <w:rFonts w:cstheme="minorHAnsi"/>
+          <w:sz w:val="24"/>
+          <w:szCs w:val="24"/>
+          <w:lang w:val="en-US"/>
+        </w:rPr>
+        <w:t>mapModel</w:t>
+      </w:r>
+      <w:proofErr w:type="spellEnd"/>
+      <w:r>
+        <w:rPr>
+          <w:rFonts w:cstheme="minorHAnsi"/>
+          <w:sz w:val="24"/>
+          <w:szCs w:val="24"/>
+          <w:lang w:val="en-US"/>
+        </w:rPr>
+        <w:t xml:space="preserve">, </w:t>
+      </w:r>
+      <w:proofErr w:type="spellStart"/>
+      <w:r>
+        <w:rPr>
+          <w:rFonts w:cstheme="minorHAnsi"/>
+          <w:sz w:val="24"/>
+          <w:szCs w:val="24"/>
+          <w:lang w:val="en-US"/>
+        </w:rPr>
+        <w:t>character</w:t>
+      </w:r>
+      <w:r>
+        <w:rPr>
+          <w:rFonts w:cstheme="minorHAnsi"/>
+          <w:sz w:val="24"/>
+          <w:szCs w:val="24"/>
+          <w:lang w:val="en-US"/>
+        </w:rPr>
+        <w:t>Model</w:t>
+      </w:r>
+      <w:proofErr w:type="spellEnd"/>
+      <w:r>
+        <w:rPr>
+          <w:rFonts w:cstheme="minorHAnsi"/>
+          <w:sz w:val="24"/>
+          <w:szCs w:val="24"/>
+          <w:lang w:val="en-US"/>
+        </w:rPr>
+        <w:t xml:space="preserve">, </w:t>
+      </w:r>
+      <w:proofErr w:type="spellStart"/>
+      <w:r>
+        <w:rPr>
+          <w:rFonts w:cstheme="minorHAnsi"/>
+          <w:sz w:val="24"/>
+          <w:szCs w:val="24"/>
+          <w:lang w:val="en-US"/>
+        </w:rPr>
+        <w:t>etc</w:t>
+      </w:r>
+      <w:proofErr w:type="spellEnd"/>
       <w:r>
         <w:rPr>
           <w:rFonts w:cstheme="minorHAnsi"/>
@@ -594,7 +661,67 @@
           <w:szCs w:val="24"/>
           <w:lang w:val="en-US"/>
         </w:rPr>
-        <w:t xml:space="preserve"> (mapView, characterView, etc)</w:t>
+        <w:t xml:space="preserve"> (</w:t>
+      </w:r>
+      <w:proofErr w:type="spellStart"/>
+      <w:r>
+        <w:rPr>
+          <w:rFonts w:cstheme="minorHAnsi"/>
+          <w:sz w:val="24"/>
+          <w:szCs w:val="24"/>
+          <w:lang w:val="en-US"/>
+        </w:rPr>
+        <w:t>mapView</w:t>
+      </w:r>
+      <w:proofErr w:type="spellEnd"/>
+      <w:r>
+        <w:rPr>
+          <w:rFonts w:cstheme="minorHAnsi"/>
+          <w:sz w:val="24"/>
+          <w:szCs w:val="24"/>
+          <w:lang w:val="en-US"/>
+        </w:rPr>
+        <w:t xml:space="preserve">, </w:t>
+      </w:r>
+      <w:proofErr w:type="spellStart"/>
+      <w:r>
+        <w:rPr>
+          <w:rFonts w:cstheme="minorHAnsi"/>
+          <w:sz w:val="24"/>
+          <w:szCs w:val="24"/>
+          <w:lang w:val="en-US"/>
+        </w:rPr>
+        <w:t>characterView</w:t>
+      </w:r>
+      <w:proofErr w:type="spellEnd"/>
+      <w:r>
+        <w:rPr>
+          <w:rFonts w:cstheme="minorHAnsi"/>
+          <w:sz w:val="24"/>
+          <w:szCs w:val="24"/>
+          <w:lang w:val="en-US"/>
+        </w:rPr>
+        <w:t xml:space="preserve">, </w:t>
+      </w:r>
+      <w:proofErr w:type="spellStart"/>
+      <w:r>
+        <w:rPr>
+          <w:rFonts w:cstheme="minorHAnsi"/>
+          <w:sz w:val="24"/>
+          <w:szCs w:val="24"/>
+          <w:lang w:val="en-US"/>
+        </w:rPr>
+        <w:t>etc</w:t>
+      </w:r>
+      <w:proofErr w:type="spellEnd"/>
+      <w:r>
+        <w:rPr>
+          <w:rFonts w:cstheme="minorHAnsi"/>
+          <w:sz w:val="24"/>
+          <w:szCs w:val="24"/>
+          <w:lang w:val="en-US"/>
+        </w:rPr>
+        <w:t>)</w:t>
       </w:r>
       <w:r>
         <w:rPr>
@@ -666,17 +793,68 @@
           <w:szCs w:val="24"/>
           <w:lang w:val="en-US"/>
         </w:rPr>
-        <w:t xml:space="preserve"> (m</w:t>
-      </w:r>
-      <w:r>
-        <w:rPr>
-          <w:rFonts w:cstheme="minorHAnsi"/>
-          <w:sz w:val="24"/>
-          <w:szCs w:val="24"/>
-          <w:lang w:val="en-US"/>
-        </w:rPr>
-        <w:t>apController, characterController, etc</w:t>
-      </w:r>
+        <w:t xml:space="preserve"> (</w:t>
+      </w:r>
+      <w:proofErr w:type="spellStart"/>
+      <w:r>
+        <w:rPr>
+          <w:rFonts w:cstheme="minorHAnsi"/>
+          <w:sz w:val="24"/>
+          <w:szCs w:val="24"/>
+          <w:lang w:val="en-US"/>
+        </w:rPr>
+        <w:t>m</w:t>
+      </w:r>
+      <w:r>
+        <w:rPr>
+          <w:rFonts w:cstheme="minorHAnsi"/>
+          <w:sz w:val="24"/>
+          <w:szCs w:val="24"/>
+          <w:lang w:val="en-US"/>
+        </w:rPr>
+        <w:t>apController</w:t>
+      </w:r>
+      <w:proofErr w:type="spellEnd"/>
+      <w:r>
+        <w:rPr>
+          <w:rFonts w:cstheme="minorHAnsi"/>
+          <w:sz w:val="24"/>
+          <w:szCs w:val="24"/>
+          <w:lang w:val="en-US"/>
+        </w:rPr>
+        <w:t xml:space="preserve">, </w:t>
+      </w:r>
+      <w:proofErr w:type="spellStart"/>
+      <w:r>
+        <w:rPr>
+          <w:rFonts w:cstheme="minorHAnsi"/>
+          <w:sz w:val="24"/>
+          <w:szCs w:val="24"/>
+          <w:lang w:val="en-US"/>
+        </w:rPr>
+        <w:t>characterController</w:t>
+      </w:r>
+      <w:proofErr w:type="spellEnd"/>
+      <w:r>
+        <w:rPr>
+          <w:rFonts w:cstheme="minorHAnsi"/>
+          <w:sz w:val="24"/>
+          <w:szCs w:val="24"/>
+          <w:lang w:val="en-US"/>
+        </w:rPr>
+        <w:t xml:space="preserve">, </w:t>
+      </w:r>
+      <w:proofErr w:type="spellStart"/>
+      <w:r>
+        <w:rPr>
+          <w:rFonts w:cstheme="minorHAnsi"/>
+          <w:sz w:val="24"/>
+          <w:szCs w:val="24"/>
+          <w:lang w:val="en-US"/>
+        </w:rPr>
+        <w:t>etc</w:t>
+      </w:r>
+      <w:proofErr w:type="spellEnd"/>
       <w:r>
         <w:rPr>
           <w:rFonts w:cstheme="minorHAnsi"/>
@@ -908,6 +1086,15 @@
           <w:szCs w:val="24"/>
           <w:lang w:val="en-US"/>
         </w:rPr>
+        <w:t xml:space="preserve"> </w:t>
+      </w:r>
+      <w:r>
+        <w:rPr>
+          <w:rFonts w:cstheme="minorHAnsi"/>
+          <w:sz w:val="24"/>
+          <w:szCs w:val="24"/>
+          <w:lang w:val="en-US"/>
+        </w:rPr>
         <w:t>are designed to handle user input and initiate</w:t>
       </w:r>
       <w:r>
@@ -935,7 +1122,34 @@
           <w:szCs w:val="24"/>
           <w:lang w:val="en-US"/>
         </w:rPr>
-        <w:t>by making calls on appropriatemodel objects.</w:t>
+        <w:t>by making calls on appropriate</w:t>
+      </w:r>
+      <w:r>
+        <w:rPr>
+          <w:rFonts w:cstheme="minorHAnsi"/>
+          <w:sz w:val="24"/>
+          <w:szCs w:val="24"/>
+          <w:lang w:val="en-US"/>
+        </w:rPr>
+        <w:t xml:space="preserve"> </w:t>
+      </w:r>
+      <w:r>
+        <w:rPr>
+          <w:rFonts w:cstheme="minorHAnsi"/>
+          <w:sz w:val="24"/>
+          <w:szCs w:val="24"/>
+          <w:lang w:val="en-US"/>
+        </w:rPr>
+        <w:t>model objects.</w:t>
+      </w:r>
+      <w:r>
+        <w:rPr>
+          <w:rFonts w:cstheme="minorHAnsi"/>
+          <w:sz w:val="24"/>
+          <w:szCs w:val="24"/>
+          <w:lang w:val="en-US"/>
+        </w:rPr>
+        <w:t xml:space="preserve"> </w:t>
       </w:r>
       <w:r>
         <w:rPr>
@@ -986,7 +1200,7 @@
           <w:szCs w:val="24"/>
           <w:lang w:val="en-US"/>
         </w:rPr>
-        <w:t>The controller translates the user's interactions with the view it is associatedwith, into actions that the model will perform that may use someadditional/changed data gathered in a user-interactive view.</w:t>
+        <w:t>The controller translates the user's interactions with the view it is associated with, into actions that the model will perform that may use some additional/changed data gathered in a user-interactive view.</w:t>
       </w:r>
     </w:p>
     <w:p>
@@ -1044,7 +1258,7 @@
           <w:lang w:eastAsia="en-IN"/>
         </w:rPr>
         <w:drawing>
-          <wp:inline distT="0" distB="0" distL="0" distR="0">
+          <wp:inline distT="0" distB="0" distL="0" distR="0" wp14:anchorId="18341277" wp14:editId="20B52631">
             <wp:extent cx="5731510" cy="1776095"/>
             <wp:effectExtent l="0" t="0" r="2540" b="0"/>
             <wp:docPr id="4" name="Picture 4" descr="C:\Users\Tejas09\Desktop\Concordia\APP\documentation\MVC_base_diagram.gif"/>
@@ -1061,10 +1275,10 @@
                     </pic:cNvPicPr>
                   </pic:nvPicPr>
                   <pic:blipFill>
-                    <a:blip r:embed="rId9">
+                    <a:blip r:embed="rId7">
                       <a:extLst>
                         <a:ext uri="{28A0092B-C50C-407E-A947-70E740481C1C}">
-                          <a14:useLocalDpi xmlns:a14="http://schemas.microsoft.com/office/drawing/2010/main" xmlns:wps="http://schemas.microsoft.com/office/word/2010/wordprocessingShape" xmlns:wpi="http://schemas.microsoft.com/office/word/2010/wordprocessingInk" xmlns:wpg="http://schemas.microsoft.com/office/word/2010/wordprocessingGroup" xmlns:w15="http://schemas.microsoft.com/office/word/2012/wordml" xmlns:w14="http://schemas.microsoft.com/office/word/2010/wordml" xmlns:w="http://schemas.openxmlformats.org/wordprocessingml/2006/main" xmlns:w10="urn:schemas-microsoft-com:office:word" xmlns:wp14="http://schemas.microsoft.com/office/word/2010/wordprocessingDrawing" xmlns:v="urn:schemas-microsoft-com:vml" xmlns:o="urn:schemas-microsoft-com:office:office" xmlns:mc="http://schemas.openxmlformats.org/markup-compatibility/2006" xmlns:wpc="http://schemas.microsoft.com/office/word/2010/wordprocessingCanvas" xmlns="" val="0"/>
+                          <a14:useLocalDpi xmlns:a14="http://schemas.microsoft.com/office/drawing/2010/main" val="0"/>
                         </a:ext>
                       </a:extLst>
                     </a:blip>
@@ -1177,7 +1391,25 @@
           <w:lang w:val="en-US"/>
         </w:rPr>
         <w:lastRenderedPageBreak/>
-        <w:t>Following the layout of figure 2 the figure3, 4 and 5 describe the actual class diagrams inside eac</w:t>
+        <w:t>Following the layout of figure 2 the figure</w:t>
+      </w:r>
+      <w:r>
+        <w:rPr>
+          <w:rFonts w:cstheme="minorHAnsi"/>
+          <w:sz w:val="24"/>
+          <w:szCs w:val="24"/>
+          <w:lang w:val="en-US"/>
+        </w:rPr>
+        <w:t xml:space="preserve"> </w:t>
+      </w:r>
+      <w:r>
+        <w:rPr>
+          <w:rFonts w:cstheme="minorHAnsi"/>
+          <w:sz w:val="24"/>
+          <w:szCs w:val="24"/>
+          <w:lang w:val="en-US"/>
+        </w:rPr>
+        <w:t>3, 4 and 5 describe the actual class diagrams inside eac</w:t>
       </w:r>
       <w:r>
         <w:rPr>
@@ -1226,7 +1458,7 @@
           <w:lang w:eastAsia="en-IN"/>
         </w:rPr>
         <w:drawing>
-          <wp:inline distT="0" distB="0" distL="0" distR="0">
+          <wp:inline distT="0" distB="0" distL="0" distR="0" wp14:anchorId="17BC021C" wp14:editId="22A99935">
             <wp:extent cx="5731510" cy="2942770"/>
             <wp:effectExtent l="0" t="0" r="2540" b="0"/>
             <wp:docPr id="6" name="Picture 6" descr="C:\Users\Tejas09\Desktop\Concordia\APP\documentation\MVC_map_diagram_Model.gif"/>
@@ -1243,10 +1475,10 @@
                     </pic:cNvPicPr>
                   </pic:nvPicPr>
                   <pic:blipFill>
-                    <a:blip r:embed="rId10">
+                    <a:blip r:embed="rId8">
                       <a:extLst>
                         <a:ext uri="{28A0092B-C50C-407E-A947-70E740481C1C}">
-                          <a14:useLocalDpi xmlns:a14="http://schemas.microsoft.com/office/drawing/2010/main" xmlns:wps="http://schemas.microsoft.com/office/word/2010/wordprocessingShape" xmlns:wpi="http://schemas.microsoft.com/office/word/2010/wordprocessingInk" xmlns:wpg="http://schemas.microsoft.com/office/word/2010/wordprocessingGroup" xmlns:w15="http://schemas.microsoft.com/office/word/2012/wordml" xmlns:w14="http://schemas.microsoft.com/office/word/2010/wordml" xmlns:w="http://schemas.openxmlformats.org/wordprocessingml/2006/main" xmlns:w10="urn:schemas-microsoft-com:office:word" xmlns:wp14="http://schemas.microsoft.com/office/word/2010/wordprocessingDrawing" xmlns:v="urn:schemas-microsoft-com:vml" xmlns:o="urn:schemas-microsoft-com:office:office" xmlns:mc="http://schemas.openxmlformats.org/markup-compatibility/2006" xmlns:wpc="http://schemas.microsoft.com/office/word/2010/wordprocessingCanvas" xmlns="" val="0"/>
+                          <a14:useLocalDpi xmlns:a14="http://schemas.microsoft.com/office/drawing/2010/main" val="0"/>
                         </a:ext>
                       </a:extLst>
                     </a:blip>
@@ -1350,7 +1582,7 @@
           <w:lang w:eastAsia="en-IN"/>
         </w:rPr>
         <w:drawing>
-          <wp:inline distT="0" distB="0" distL="0" distR="0">
+          <wp:inline distT="0" distB="0" distL="0" distR="0" wp14:anchorId="5C1C2FBB" wp14:editId="405FF22C">
             <wp:extent cx="5731314" cy="3429000"/>
             <wp:effectExtent l="0" t="0" r="3175" b="0"/>
             <wp:docPr id="7" name="Picture 7" descr="C:\Users\Tejas09\Desktop\Concordia\APP\documentation\MVC_map_diagram_view.gif"/>
@@ -1367,10 +1599,10 @@
                     </pic:cNvPicPr>
                   </pic:nvPicPr>
                   <pic:blipFill>
-                    <a:blip r:embed="rId11">
+                    <a:blip r:embed="rId9">
                       <a:extLst>
                         <a:ext uri="{28A0092B-C50C-407E-A947-70E740481C1C}">
-                          <a14:useLocalDpi xmlns:a14="http://schemas.microsoft.com/office/drawing/2010/main" xmlns:wps="http://schemas.microsoft.com/office/word/2010/wordprocessingShape" xmlns:wpi="http://schemas.microsoft.com/office/word/2010/wordprocessingInk" xmlns:wpg="http://schemas.microsoft.com/office/word/2010/wordprocessingGroup" xmlns:w15="http://schemas.microsoft.com/office/word/2012/wordml" xmlns:w14="http://schemas.microsoft.com/office/word/2010/wordml" xmlns:w="http://schemas.openxmlformats.org/wordprocessingml/2006/main" xmlns:w10="urn:schemas-microsoft-com:office:word" xmlns:wp14="http://schemas.microsoft.com/office/word/2010/wordprocessingDrawing" xmlns:v="urn:schemas-microsoft-com:vml" xmlns:o="urn:schemas-microsoft-com:office:office" xmlns:mc="http://schemas.openxmlformats.org/markup-compatibility/2006" xmlns:wpc="http://schemas.microsoft.com/office/word/2010/wordprocessingCanvas" xmlns="" val="0"/>
+                          <a14:useLocalDpi xmlns:a14="http://schemas.microsoft.com/office/drawing/2010/main" val="0"/>
                         </a:ext>
                       </a:extLst>
                     </a:blip>
@@ -1464,10 +1696,10 @@
                     </pic:cNvPicPr>
                   </pic:nvPicPr>
                   <pic:blipFill>
-                    <a:blip r:embed="rId12">
+                    <a:blip r:embed="rId10">
                       <a:extLst>
                         <a:ext uri="{28A0092B-C50C-407E-A947-70E740481C1C}">
-                          <a14:useLocalDpi xmlns:a14="http://schemas.microsoft.com/office/drawing/2010/main" xmlns:wps="http://schemas.microsoft.com/office/word/2010/wordprocessingShape" xmlns:wpi="http://schemas.microsoft.com/office/word/2010/wordprocessingInk" xmlns:wpg="http://schemas.microsoft.com/office/word/2010/wordprocessingGroup" xmlns:w15="http://schemas.microsoft.com/office/word/2012/wordml" xmlns:w14="http://schemas.microsoft.com/office/word/2010/wordml" xmlns:w="http://schemas.openxmlformats.org/wordprocessingml/2006/main" xmlns:w10="urn:schemas-microsoft-com:office:word" xmlns:wp14="http://schemas.microsoft.com/office/word/2010/wordprocessingDrawing" xmlns:v="urn:schemas-microsoft-com:vml" xmlns:o="urn:schemas-microsoft-com:office:office" xmlns:mc="http://schemas.openxmlformats.org/markup-compatibility/2006" xmlns:wpc="http://schemas.microsoft.com/office/word/2010/wordprocessingCanvas" xmlns="" val="0"/>
+                          <a14:useLocalDpi xmlns:a14="http://schemas.microsoft.com/office/drawing/2010/main" val="0"/>
                         </a:ext>
                       </a:extLst>
                     </a:blip>
@@ -1580,7 +1812,7 @@
           <w:lang w:eastAsia="en-IN"/>
         </w:rPr>
         <w:drawing>
-          <wp:inline distT="0" distB="0" distL="0" distR="0">
+          <wp:inline distT="0" distB="0" distL="0" distR="0" wp14:anchorId="329EFE06" wp14:editId="1883F8E9">
             <wp:extent cx="5731510" cy="4144645"/>
             <wp:effectExtent l="0" t="0" r="2540" b="8255"/>
             <wp:docPr id="2" name="Picture 2" descr="C:\Users\Tejas09\Desktop\Concordia\APP\documentation\MVC_map_diagram.gif"/>
@@ -1597,10 +1829,10 @@
                     </pic:cNvPicPr>
                   </pic:nvPicPr>
                   <pic:blipFill>
-                    <a:blip r:embed="rId13">
+                    <a:blip r:embed="rId11">
                       <a:extLst>
                         <a:ext uri="{28A0092B-C50C-407E-A947-70E740481C1C}">
-                          <a14:useLocalDpi xmlns:a14="http://schemas.microsoft.com/office/drawing/2010/main" xmlns:wps="http://schemas.microsoft.com/office/word/2010/wordprocessingShape" xmlns:wpi="http://schemas.microsoft.com/office/word/2010/wordprocessingInk" xmlns:wpg="http://schemas.microsoft.com/office/word/2010/wordprocessingGroup" xmlns:w15="http://schemas.microsoft.com/office/word/2012/wordml" xmlns:w14="http://schemas.microsoft.com/office/word/2010/wordml" xmlns:w="http://schemas.openxmlformats.org/wordprocessingml/2006/main" xmlns:w10="urn:schemas-microsoft-com:office:word" xmlns:wp14="http://schemas.microsoft.com/office/word/2010/wordprocessingDrawing" xmlns:v="urn:schemas-microsoft-com:vml" xmlns:o="urn:schemas-microsoft-com:office:office" xmlns:mc="http://schemas.openxmlformats.org/markup-compatibility/2006" xmlns:wpc="http://schemas.microsoft.com/office/word/2010/wordprocessingCanvas" xmlns="" val="0"/>
+                          <a14:useLocalDpi xmlns:a14="http://schemas.microsoft.com/office/drawing/2010/main" val="0"/>
                         </a:ext>
                       </a:extLst>
                     </a:blip>
@@ -1663,6 +1895,542 @@
     </w:p>
     <w:p>
       <w:pPr>
+        <w:jc w:val="center"/>
+        <w:rPr>
+          <w:rFonts w:cstheme="minorHAnsi"/>
+          <w:sz w:val="56"/>
+          <w:szCs w:val="56"/>
+          <w:lang w:val="en-US"/>
+        </w:rPr>
+      </w:pPr>
+      <w:r>
+        <w:rPr>
+          <w:rFonts w:cstheme="minorHAnsi"/>
+          <w:sz w:val="56"/>
+          <w:szCs w:val="56"/>
+          <w:lang w:val="en-US"/>
+        </w:rPr>
+        <w:lastRenderedPageBreak/>
+        <w:t>Builder Pattern</w:t>
+      </w:r>
+    </w:p>
+    <w:p>
+      <w:pPr>
+        <w:rPr>
+          <w:rFonts w:cstheme="minorHAnsi"/>
+          <w:sz w:val="24"/>
+          <w:szCs w:val="24"/>
+          <w:lang w:val="en-US"/>
+        </w:rPr>
+      </w:pPr>
+      <w:r>
+        <w:rPr>
+          <w:rFonts w:cstheme="minorHAnsi"/>
+          <w:sz w:val="24"/>
+          <w:szCs w:val="24"/>
+          <w:lang w:val="en-US"/>
+        </w:rPr>
+        <w:t>The builder pattern is an object creation software design pattern. Unlike the abstract factory pattern and the factory method pattern whose intention is to enable polymorphism, the intention of the builder pattern is to find a solution to the telescoping constructor anti-pattern</w:t>
+      </w:r>
+      <w:r>
+        <w:rPr>
+          <w:rFonts w:cstheme="minorHAnsi"/>
+          <w:sz w:val="24"/>
+          <w:szCs w:val="24"/>
+          <w:lang w:val="en-US"/>
+        </w:rPr>
+        <w:t xml:space="preserve">. </w:t>
+      </w:r>
+      <w:r>
+        <w:rPr>
+          <w:rFonts w:cstheme="minorHAnsi"/>
+          <w:sz w:val="24"/>
+          <w:szCs w:val="24"/>
+          <w:lang w:val="en-US"/>
+        </w:rPr>
+        <w:t xml:space="preserve">The telescoping constructor anti-pattern occurs when the increase of object constructor parameter combination leads to an exponential list of constructors. Instead of using numerous constructors, the builder pattern uses another object, a </w:t>
+      </w:r>
+      <w:r>
+        <w:rPr>
+          <w:rFonts w:cstheme="minorHAnsi"/>
+          <w:sz w:val="24"/>
+          <w:szCs w:val="24"/>
+          <w:lang w:val="en-US"/>
+        </w:rPr>
+        <w:t>builder that</w:t>
+      </w:r>
+      <w:r>
+        <w:rPr>
+          <w:rFonts w:cstheme="minorHAnsi"/>
+          <w:sz w:val="24"/>
+          <w:szCs w:val="24"/>
+          <w:lang w:val="en-US"/>
+        </w:rPr>
+        <w:t xml:space="preserve"> receives each initialization parameter step by step and then returns the resulting constructed object at once.</w:t>
+      </w:r>
+    </w:p>
+    <w:p>
+      <w:pPr>
+        <w:rPr>
+          <w:rFonts w:cstheme="minorHAnsi"/>
+          <w:sz w:val="24"/>
+          <w:szCs w:val="24"/>
+        </w:rPr>
+      </w:pPr>
+      <w:r>
+        <w:rPr>
+          <w:rFonts w:cstheme="minorHAnsi"/>
+          <w:b/>
+          <w:bCs/>
+          <w:sz w:val="24"/>
+          <w:szCs w:val="24"/>
+          <w:lang w:val="en-US"/>
+        </w:rPr>
+        <w:t>Builder</w:t>
+      </w:r>
+      <w:r>
+        <w:rPr>
+          <w:rFonts w:cstheme="minorHAnsi"/>
+          <w:sz w:val="24"/>
+          <w:szCs w:val="24"/>
+          <w:lang w:val="en-US"/>
+        </w:rPr>
+        <w:t xml:space="preserve"> - S</w:t>
+      </w:r>
+      <w:r>
+        <w:rPr>
+          <w:rFonts w:cstheme="minorHAnsi"/>
+          <w:sz w:val="24"/>
+          <w:szCs w:val="24"/>
+          <w:lang w:val="en-US"/>
+        </w:rPr>
+        <w:t xml:space="preserve">pecifies an abstract interface for creating parts of a Product object. </w:t>
+      </w:r>
+      <w:r>
+        <w:rPr>
+          <w:rFonts w:cstheme="minorHAnsi"/>
+          <w:sz w:val="24"/>
+          <w:szCs w:val="24"/>
+          <w:lang w:val="en-US"/>
+        </w:rPr>
+        <w:t xml:space="preserve">As shown in the figure 7, in our case </w:t>
+      </w:r>
+      <w:proofErr w:type="spellStart"/>
+      <w:r>
+        <w:rPr>
+          <w:rFonts w:cstheme="minorHAnsi"/>
+          <w:sz w:val="24"/>
+          <w:szCs w:val="24"/>
+          <w:lang w:val="en-US"/>
+        </w:rPr>
+        <w:t>FighterBuilder</w:t>
+      </w:r>
+      <w:proofErr w:type="spellEnd"/>
+      <w:r>
+        <w:rPr>
+          <w:rFonts w:cstheme="minorHAnsi"/>
+          <w:sz w:val="24"/>
+          <w:szCs w:val="24"/>
+          <w:lang w:val="en-US"/>
+        </w:rPr>
+        <w:t xml:space="preserve"> is the Builder interface.</w:t>
+      </w:r>
+    </w:p>
+    <w:p>
+      <w:pPr>
+        <w:rPr>
+          <w:rFonts w:cstheme="minorHAnsi"/>
+          <w:sz w:val="24"/>
+          <w:szCs w:val="24"/>
+        </w:rPr>
+      </w:pPr>
+      <w:proofErr w:type="spellStart"/>
+      <w:r>
+        <w:rPr>
+          <w:rFonts w:cstheme="minorHAnsi"/>
+          <w:b/>
+          <w:bCs/>
+          <w:sz w:val="24"/>
+          <w:szCs w:val="24"/>
+          <w:lang w:val="en-US"/>
+        </w:rPr>
+        <w:t>ConcreteBuilder</w:t>
+      </w:r>
+      <w:proofErr w:type="spellEnd"/>
+      <w:r>
+        <w:rPr>
+          <w:rFonts w:cstheme="minorHAnsi"/>
+          <w:sz w:val="24"/>
+          <w:szCs w:val="24"/>
+          <w:lang w:val="en-US"/>
+        </w:rPr>
+        <w:t xml:space="preserve"> - C</w:t>
+      </w:r>
+      <w:r>
+        <w:rPr>
+          <w:rFonts w:cstheme="minorHAnsi"/>
+          <w:sz w:val="24"/>
+          <w:szCs w:val="24"/>
+          <w:lang w:val="en-US"/>
+        </w:rPr>
+        <w:t>onstructs and assembles parts of the product by implementing the Builder interface. Also, it defines and keeps track of the representation it creates and provides an inter</w:t>
+      </w:r>
+      <w:r>
+        <w:rPr>
+          <w:rFonts w:cstheme="minorHAnsi"/>
+          <w:sz w:val="24"/>
+          <w:szCs w:val="24"/>
+          <w:lang w:val="en-US"/>
+        </w:rPr>
+        <w:t>face for retrieving the product</w:t>
+      </w:r>
+      <w:r>
+        <w:rPr>
+          <w:rFonts w:cstheme="minorHAnsi"/>
+          <w:sz w:val="24"/>
+          <w:szCs w:val="24"/>
+          <w:lang w:val="en-US"/>
+        </w:rPr>
+        <w:t xml:space="preserve">. </w:t>
+      </w:r>
+      <w:r>
+        <w:rPr>
+          <w:rFonts w:cstheme="minorHAnsi"/>
+          <w:sz w:val="24"/>
+          <w:szCs w:val="24"/>
+          <w:lang w:val="en-US"/>
+        </w:rPr>
+        <w:t xml:space="preserve">In our case </w:t>
+      </w:r>
+      <w:proofErr w:type="spellStart"/>
+      <w:r>
+        <w:rPr>
+          <w:rFonts w:cstheme="minorHAnsi"/>
+          <w:sz w:val="24"/>
+          <w:szCs w:val="24"/>
+          <w:lang w:val="en-US"/>
+        </w:rPr>
+        <w:t>ConcreteBuilder</w:t>
+      </w:r>
+      <w:proofErr w:type="spellEnd"/>
+      <w:r>
+        <w:rPr>
+          <w:rFonts w:cstheme="minorHAnsi"/>
+          <w:sz w:val="24"/>
+          <w:szCs w:val="24"/>
+          <w:lang w:val="en-US"/>
+        </w:rPr>
+        <w:t xml:space="preserve"> are </w:t>
+      </w:r>
+      <w:proofErr w:type="spellStart"/>
+      <w:r>
+        <w:rPr>
+          <w:rFonts w:cstheme="minorHAnsi"/>
+          <w:sz w:val="24"/>
+          <w:szCs w:val="24"/>
+          <w:lang w:val="en-US"/>
+        </w:rPr>
+        <w:t>BullyFighterBuilder</w:t>
+      </w:r>
+      <w:proofErr w:type="spellEnd"/>
+      <w:r>
+        <w:rPr>
+          <w:rFonts w:cstheme="minorHAnsi"/>
+          <w:sz w:val="24"/>
+          <w:szCs w:val="24"/>
+          <w:lang w:val="en-US"/>
+        </w:rPr>
+        <w:t xml:space="preserve">, </w:t>
+      </w:r>
+      <w:proofErr w:type="spellStart"/>
+      <w:r>
+        <w:rPr>
+          <w:rFonts w:cstheme="minorHAnsi"/>
+          <w:sz w:val="24"/>
+          <w:szCs w:val="24"/>
+          <w:lang w:val="en-US"/>
+        </w:rPr>
+        <w:t>NimbleFighteBuilder</w:t>
+      </w:r>
+      <w:proofErr w:type="spellEnd"/>
+      <w:r>
+        <w:rPr>
+          <w:rFonts w:cstheme="minorHAnsi"/>
+          <w:sz w:val="24"/>
+          <w:szCs w:val="24"/>
+          <w:lang w:val="en-US"/>
+        </w:rPr>
+        <w:t xml:space="preserve">, </w:t>
+      </w:r>
+      <w:proofErr w:type="spellStart"/>
+      <w:proofErr w:type="gramStart"/>
+      <w:r>
+        <w:rPr>
+          <w:rFonts w:cstheme="minorHAnsi"/>
+          <w:sz w:val="24"/>
+          <w:szCs w:val="24"/>
+          <w:lang w:val="en-US"/>
+        </w:rPr>
+        <w:t>TankFighterBuilder</w:t>
+      </w:r>
+      <w:proofErr w:type="spellEnd"/>
+      <w:proofErr w:type="gramEnd"/>
+      <w:r>
+        <w:rPr>
+          <w:rFonts w:cstheme="minorHAnsi"/>
+          <w:sz w:val="24"/>
+          <w:szCs w:val="24"/>
+          <w:lang w:val="en-US"/>
+        </w:rPr>
+        <w:t>.</w:t>
+      </w:r>
+    </w:p>
+    <w:p>
+      <w:pPr>
+        <w:rPr>
+          <w:rFonts w:cstheme="minorHAnsi"/>
+          <w:sz w:val="24"/>
+          <w:szCs w:val="24"/>
+        </w:rPr>
+      </w:pPr>
+      <w:r>
+        <w:rPr>
+          <w:rFonts w:cstheme="minorHAnsi"/>
+          <w:b/>
+          <w:bCs/>
+          <w:sz w:val="24"/>
+          <w:szCs w:val="24"/>
+          <w:lang w:val="en-US"/>
+        </w:rPr>
+        <w:t xml:space="preserve">Director </w:t>
+      </w:r>
+      <w:r>
+        <w:rPr>
+          <w:rFonts w:cstheme="minorHAnsi"/>
+          <w:sz w:val="24"/>
+          <w:szCs w:val="24"/>
+          <w:lang w:val="en-US"/>
+        </w:rPr>
+        <w:t>- C</w:t>
+      </w:r>
+      <w:r>
+        <w:rPr>
+          <w:rFonts w:cstheme="minorHAnsi"/>
+          <w:sz w:val="24"/>
+          <w:szCs w:val="24"/>
+          <w:lang w:val="en-US"/>
+        </w:rPr>
+        <w:t>onstructs an obj</w:t>
+      </w:r>
+      <w:r>
+        <w:rPr>
+          <w:rFonts w:cstheme="minorHAnsi"/>
+          <w:sz w:val="24"/>
+          <w:szCs w:val="24"/>
+          <w:lang w:val="en-US"/>
+        </w:rPr>
+        <w:t>ect using the Builder interface, which in our case is Explorer class.</w:t>
+      </w:r>
+      <w:r>
+        <w:rPr>
+          <w:rFonts w:cstheme="minorHAnsi"/>
+          <w:sz w:val="24"/>
+          <w:szCs w:val="24"/>
+          <w:lang w:val="en-US"/>
+        </w:rPr>
+        <w:t xml:space="preserve"> </w:t>
+      </w:r>
+    </w:p>
+    <w:p>
+      <w:pPr>
+        <w:rPr>
+          <w:rFonts w:cstheme="minorHAnsi"/>
+          <w:sz w:val="24"/>
+          <w:szCs w:val="24"/>
+          <w:lang w:val="en-US"/>
+        </w:rPr>
+      </w:pPr>
+      <w:r>
+        <w:rPr>
+          <w:rFonts w:cstheme="minorHAnsi"/>
+          <w:b/>
+          <w:bCs/>
+          <w:sz w:val="24"/>
+          <w:szCs w:val="24"/>
+          <w:lang w:val="en-US"/>
+        </w:rPr>
+        <w:t>Product</w:t>
+      </w:r>
+      <w:r>
+        <w:rPr>
+          <w:rFonts w:cstheme="minorHAnsi"/>
+          <w:sz w:val="24"/>
+          <w:szCs w:val="24"/>
+          <w:lang w:val="en-US"/>
+        </w:rPr>
+        <w:t xml:space="preserve"> - R</w:t>
+      </w:r>
+      <w:r>
+        <w:rPr>
+          <w:rFonts w:cstheme="minorHAnsi"/>
+          <w:sz w:val="24"/>
+          <w:szCs w:val="24"/>
+          <w:lang w:val="en-US"/>
+        </w:rPr>
+        <w:t>epresents the com</w:t>
+      </w:r>
+      <w:r>
+        <w:rPr>
+          <w:rFonts w:cstheme="minorHAnsi"/>
+          <w:sz w:val="24"/>
+          <w:szCs w:val="24"/>
+          <w:lang w:val="en-US"/>
+        </w:rPr>
+        <w:t xml:space="preserve">plex object under construction, which in our case will be an object of a </w:t>
+      </w:r>
+      <w:proofErr w:type="spellStart"/>
+      <w:r>
+        <w:rPr>
+          <w:rFonts w:cstheme="minorHAnsi"/>
+          <w:sz w:val="24"/>
+          <w:szCs w:val="24"/>
+          <w:lang w:val="en-US"/>
+        </w:rPr>
+        <w:t>FighterBuilder</w:t>
+      </w:r>
+      <w:proofErr w:type="spellEnd"/>
+      <w:r>
+        <w:rPr>
+          <w:rFonts w:cstheme="minorHAnsi"/>
+          <w:sz w:val="24"/>
+          <w:szCs w:val="24"/>
+          <w:lang w:val="en-US"/>
+        </w:rPr>
+        <w:t>.</w:t>
+      </w:r>
+    </w:p>
+    <w:p>
+      <w:pPr>
+        <w:jc w:val="center"/>
+        <w:rPr>
+          <w:rFonts w:cstheme="minorHAnsi"/>
+          <w:sz w:val="24"/>
+          <w:szCs w:val="24"/>
+          <w:lang w:val="en-US"/>
+        </w:rPr>
+      </w:pPr>
+    </w:p>
+    <w:p>
+      <w:pPr>
+        <w:jc w:val="center"/>
+        <w:rPr>
+          <w:rFonts w:cstheme="minorHAnsi"/>
+          <w:sz w:val="44"/>
+          <w:szCs w:val="56"/>
+          <w:lang w:val="en-US"/>
+        </w:rPr>
+      </w:pPr>
+      <w:r>
+        <w:rPr>
+          <w:rFonts w:cstheme="minorHAnsi"/>
+          <w:noProof/>
+          <w:sz w:val="44"/>
+          <w:szCs w:val="56"/>
+          <w:lang w:eastAsia="en-IN"/>
+        </w:rPr>
+        <w:drawing>
+          <wp:inline distT="0" distB="0" distL="0" distR="0">
+            <wp:extent cx="4800600" cy="2333625"/>
+            <wp:effectExtent l="0" t="0" r="0" b="9525"/>
+            <wp:docPr id="3" name="Picture 3" descr="C:\Users\Tejas09\Desktop\Concordia\APP\documentation\BuilderPattern.gif"/>
+            <wp:cNvGraphicFramePr>
+              <a:graphicFrameLocks xmlns:a="http://schemas.openxmlformats.org/drawingml/2006/main" noChangeAspect="1"/>
+            </wp:cNvGraphicFramePr>
+            <a:graphic xmlns:a="http://schemas.openxmlformats.org/drawingml/2006/main">
+              <a:graphicData uri="http://schemas.openxmlformats.org/drawingml/2006/picture">
+                <pic:pic xmlns:pic="http://schemas.openxmlformats.org/drawingml/2006/picture">
+                  <pic:nvPicPr>
+                    <pic:cNvPr id="0" name="Picture 1" descr="C:\Users\Tejas09\Desktop\Concordia\APP\documentation\BuilderPattern.gif"/>
+                    <pic:cNvPicPr>
+                      <a:picLocks noChangeAspect="1" noChangeArrowheads="1"/>
+                    </pic:cNvPicPr>
+                  </pic:nvPicPr>
+                  <pic:blipFill>
+                    <a:blip r:embed="rId12">
+                      <a:extLst>
+                        <a:ext uri="{28A0092B-C50C-407E-A947-70E740481C1C}">
+                          <a14:useLocalDpi xmlns:a14="http://schemas.microsoft.com/office/drawing/2010/main" val="0"/>
+                        </a:ext>
+                      </a:extLst>
+                    </a:blip>
+                    <a:srcRect/>
+                    <a:stretch>
+                      <a:fillRect/>
+                    </a:stretch>
+                  </pic:blipFill>
+                  <pic:spPr bwMode="auto">
+                    <a:xfrm>
+                      <a:off x="0" y="0"/>
+                      <a:ext cx="4800600" cy="2333625"/>
+                    </a:xfrm>
+                    <a:prstGeom prst="rect">
+                      <a:avLst/>
+                    </a:prstGeom>
+                    <a:noFill/>
+                    <a:ln>
+                      <a:noFill/>
+                    </a:ln>
+                  </pic:spPr>
+                </pic:pic>
+              </a:graphicData>
+            </a:graphic>
+          </wp:inline>
+        </w:drawing>
+      </w:r>
+    </w:p>
+    <w:p>
+      <w:pPr>
+        <w:jc w:val="center"/>
+        <w:rPr>
+          <w:rFonts w:cstheme="minorHAnsi"/>
+          <w:b/>
+          <w:sz w:val="24"/>
+          <w:szCs w:val="24"/>
+          <w:lang w:val="en-US"/>
+        </w:rPr>
+      </w:pPr>
+      <w:r>
+        <w:rPr>
+          <w:rFonts w:cstheme="minorHAnsi"/>
+          <w:b/>
+          <w:sz w:val="24"/>
+          <w:szCs w:val="24"/>
+          <w:lang w:val="en-US"/>
+        </w:rPr>
+        <w:t>Fig.7 Builder Pattern</w:t>
+      </w:r>
+      <w:r>
+        <w:rPr>
+          <w:rFonts w:cstheme="minorHAnsi"/>
+          <w:b/>
+          <w:sz w:val="24"/>
+          <w:szCs w:val="24"/>
+          <w:lang w:val="en-US"/>
+        </w:rPr>
+        <w:t xml:space="preserve"> class diagram</w:t>
+      </w:r>
+    </w:p>
+    <w:p>
+      <w:pPr>
+        <w:rPr>
+          <w:rFonts w:cstheme="minorHAnsi"/>
+          <w:sz w:val="24"/>
+          <w:szCs w:val="24"/>
+        </w:rPr>
+      </w:pPr>
+    </w:p>
+    <w:p>
+      <w:pPr>
         <w:jc w:val="both"/>
         <w:rPr>
           <w:rFonts w:cstheme="minorHAnsi"/>
@@ -1672,7 +2440,10 @@
           <w:lang w:val="en-US"/>
         </w:rPr>
       </w:pPr>
-      <w:r>
+    </w:p>
+    <w:p>
+      <w:pPr>
+        <w:jc w:val="both"/>
         <w:rPr>
           <w:rFonts w:cstheme="minorHAnsi"/>
           <w:b/>
@@ -1680,7 +2451,144 @@
           <w:szCs w:val="28"/>
           <w:lang w:val="en-US"/>
         </w:rPr>
+      </w:pPr>
+    </w:p>
+    <w:p>
+      <w:pPr>
+        <w:jc w:val="both"/>
+        <w:rPr>
+          <w:rFonts w:cstheme="minorHAnsi"/>
+          <w:b/>
+          <w:sz w:val="28"/>
+          <w:szCs w:val="28"/>
+          <w:lang w:val="en-US"/>
+        </w:rPr>
+      </w:pPr>
+      <w:r>
+        <w:rPr>
+          <w:rFonts w:cstheme="minorHAnsi"/>
+          <w:b/>
+          <w:sz w:val="28"/>
+          <w:szCs w:val="28"/>
+          <w:lang w:val="en-US"/>
+        </w:rPr>
         <w:lastRenderedPageBreak/>
+        <w:t>Importance:</w:t>
+      </w:r>
+    </w:p>
+    <w:p>
+      <w:pPr>
+        <w:jc w:val="both"/>
+        <w:rPr>
+          <w:rFonts w:cstheme="minorHAnsi"/>
+          <w:sz w:val="28"/>
+          <w:szCs w:val="28"/>
+          <w:lang w:val="en-US"/>
+        </w:rPr>
+      </w:pPr>
+      <w:r>
+        <w:rPr>
+          <w:rFonts w:cstheme="minorHAnsi"/>
+          <w:sz w:val="28"/>
+          <w:szCs w:val="28"/>
+          <w:lang w:val="en-US"/>
+        </w:rPr>
+        <w:t xml:space="preserve">The algorithm for creating a complex object should be independent of the parts that make up the object and how they are assembled. </w:t>
+      </w:r>
+    </w:p>
+    <w:p>
+      <w:pPr>
+        <w:jc w:val="both"/>
+        <w:rPr>
+          <w:rFonts w:cstheme="minorHAnsi"/>
+          <w:sz w:val="28"/>
+          <w:szCs w:val="28"/>
+          <w:lang w:val="en-US"/>
+        </w:rPr>
+      </w:pPr>
+      <w:r>
+        <w:rPr>
+          <w:rFonts w:cstheme="minorHAnsi"/>
+          <w:sz w:val="28"/>
+          <w:szCs w:val="28"/>
+          <w:lang w:val="en-US"/>
+        </w:rPr>
+        <w:t>The construction process must allow different representations for the object that is constructed.</w:t>
+      </w:r>
+      <w:bookmarkStart w:id="0" w:name="_GoBack"/>
+      <w:bookmarkEnd w:id="0"/>
+    </w:p>
+    <w:p>
+      <w:pPr>
+        <w:jc w:val="both"/>
+        <w:rPr>
+          <w:rFonts w:cstheme="minorHAnsi"/>
+          <w:sz w:val="28"/>
+          <w:szCs w:val="28"/>
+          <w:lang w:val="en-US"/>
+        </w:rPr>
+      </w:pPr>
+      <w:r>
+        <w:rPr>
+          <w:rFonts w:cstheme="minorHAnsi"/>
+          <w:sz w:val="28"/>
+          <w:szCs w:val="28"/>
+          <w:lang w:val="en-US"/>
+        </w:rPr>
+        <w:t xml:space="preserve">As the </w:t>
+      </w:r>
+      <w:proofErr w:type="spellStart"/>
+      <w:r>
+        <w:rPr>
+          <w:rFonts w:cstheme="minorHAnsi"/>
+          <w:sz w:val="28"/>
+          <w:szCs w:val="28"/>
+          <w:lang w:val="en-US"/>
+        </w:rPr>
+        <w:t>fighterBuilder</w:t>
+      </w:r>
+      <w:proofErr w:type="spellEnd"/>
+      <w:r>
+        <w:rPr>
+          <w:rFonts w:cstheme="minorHAnsi"/>
+          <w:sz w:val="28"/>
+          <w:szCs w:val="28"/>
+          <w:lang w:val="en-US"/>
+        </w:rPr>
+        <w:t xml:space="preserve"> types are common though they differ internally with respect to their behavior and structure and thus builder pattern goes best with the flow.</w:t>
+      </w:r>
+    </w:p>
+    <w:p>
+      <w:pPr>
+        <w:jc w:val="both"/>
+        <w:rPr>
+          <w:rFonts w:cstheme="minorHAnsi"/>
+          <w:b/>
+          <w:sz w:val="28"/>
+          <w:szCs w:val="28"/>
+          <w:lang w:val="en-US"/>
+        </w:rPr>
+      </w:pPr>
+    </w:p>
+    <w:p>
+      <w:pPr>
+        <w:jc w:val="both"/>
+        <w:rPr>
+          <w:rFonts w:cstheme="minorHAnsi"/>
+          <w:b/>
+          <w:sz w:val="28"/>
+          <w:szCs w:val="28"/>
+          <w:lang w:val="en-US"/>
+        </w:rPr>
+      </w:pPr>
+      <w:r>
+        <w:rPr>
+          <w:rFonts w:cstheme="minorHAnsi"/>
+          <w:b/>
+          <w:sz w:val="28"/>
+          <w:szCs w:val="28"/>
+          <w:lang w:val="en-US"/>
+        </w:rPr>
         <w:t>References</w:t>
       </w:r>
     </w:p>
@@ -1699,7 +2607,7 @@
           <w:lang w:val="en-US"/>
         </w:rPr>
       </w:pPr>
-      <w:hyperlink r:id="rId14" w:history="1">
+      <w:hyperlink r:id="rId13" w:history="1">
         <w:r>
           <w:rPr>
             <w:rStyle w:val="Hyperlink"/>
@@ -1721,25 +2629,49 @@
         </w:numPr>
         <w:jc w:val="both"/>
         <w:rPr>
-          <w:rFonts w:cstheme="minorHAnsi"/>
-          <w:sz w:val="24"/>
-          <w:szCs w:val="24"/>
-          <w:lang w:val="en-US"/>
-        </w:rPr>
-      </w:pPr>
-      <w:r>
-        <w:rPr>
           <w:rStyle w:val="Hyperlink"/>
           <w:rFonts w:cstheme="minorHAnsi"/>
-          <w:sz w:val="24"/>
-          <w:szCs w:val="24"/>
-          <w:lang w:val="en-US"/>
-        </w:rPr>
-        <w:t>http://www.java-forums.org/attachments/ocmjea/3449d1333636384t-tutorial-review-web-tier-application-architecture-java-architect-exam-c5-conceptualmvc.jpg</w:t>
+          <w:color w:val="auto"/>
+          <w:sz w:val="24"/>
+          <w:szCs w:val="24"/>
+          <w:u w:val="none"/>
+          <w:lang w:val="en-US"/>
+        </w:rPr>
+      </w:pPr>
+      <w:hyperlink r:id="rId14" w:history="1">
+        <w:r>
+          <w:rPr>
+            <w:rStyle w:val="Hyperlink"/>
+            <w:rFonts w:cstheme="minorHAnsi"/>
+            <w:sz w:val="24"/>
+            <w:szCs w:val="24"/>
+            <w:lang w:val="en-US"/>
+          </w:rPr>
+          <w:t>http://www.java-forums.org/attachments/ocmjea/3449d1333636384t-tutorial-review-web-tier-application-architecture-java-architect-exam-c5-conceptualmvc.jpg</w:t>
+        </w:r>
+      </w:hyperlink>
+    </w:p>
+    <w:p>
+      <w:pPr>
+        <w:pStyle w:val="ListParagraph"/>
+        <w:numPr>
+          <w:ilvl w:val="0"/>
+          <w:numId w:val="4"/>
+        </w:numPr>
+        <w:jc w:val="both"/>
+        <w:rPr>
+          <w:rStyle w:val="Hyperlink"/>
+        </w:rPr>
+      </w:pPr>
+      <w:r>
+        <w:rPr>
+          <w:rStyle w:val="Hyperlink"/>
+          <w:lang w:val="en-US"/>
+        </w:rPr>
+        <w:t>https://en.wikipedia.org/wiki/Builder_pattern</w:t>
       </w:r>
     </w:p>
     <w:sectPr>
-      <w:footerReference w:type="default" r:id="rId15"/>
       <w:pgSz w:w="11906" w:h="16838"/>
       <w:pgMar w:top="1440" w:right="1440" w:bottom="1440" w:left="1440" w:header="708" w:footer="708" w:gutter="0"/>
       <w:cols w:space="708"/>
@@ -1749,124 +2681,9 @@
 </w:document>
 </file>
 
-<file path=word/endnotes.xml><?xml version="1.0" encoding="utf-8"?>
-<w:endnotes xmlns:ve="http://schemas.openxmlformats.org/markup-compatibility/2006" xmlns:o="urn:schemas-microsoft-com:office:office" xmlns:r="http://schemas.openxmlformats.org/officeDocument/2006/relationships" xmlns:m="http://schemas.openxmlformats.org/officeDocument/2006/math" xmlns:v="urn:schemas-microsoft-com:vml" xmlns:wp="http://schemas.openxmlformats.org/drawingml/2006/wordprocessingDrawing" xmlns:w10="urn:schemas-microsoft-com:office:word" xmlns:w="http://schemas.openxmlformats.org/wordprocessingml/2006/main" xmlns:wne="http://schemas.microsoft.com/office/word/2006/wordml">
-  <w:endnote w:type="separator" w:id="0">
-    <w:p>
-      <w:pPr>
-        <w:spacing w:after="0" w:line="240" w:lineRule="auto"/>
-      </w:pPr>
-      <w:r>
-        <w:separator/>
-      </w:r>
-    </w:p>
-  </w:endnote>
-  <w:endnote w:type="continuationSeparator" w:id="1">
-    <w:p>
-      <w:pPr>
-        <w:spacing w:after="0" w:line="240" w:lineRule="auto"/>
-      </w:pPr>
-      <w:r>
-        <w:continuationSeparator/>
-      </w:r>
-    </w:p>
-  </w:endnote>
-</w:endnotes>
-</file>
-
-<file path=word/footer1.xml><?xml version="1.0" encoding="utf-8"?>
-<w:ftr xmlns:ve="http://schemas.openxmlformats.org/markup-compatibility/2006" xmlns:o="urn:schemas-microsoft-com:office:office" xmlns:r="http://schemas.openxmlformats.org/officeDocument/2006/relationships" xmlns:m="http://schemas.openxmlformats.org/officeDocument/2006/math" xmlns:v="urn:schemas-microsoft-com:vml" xmlns:wp="http://schemas.openxmlformats.org/drawingml/2006/wordprocessingDrawing" xmlns:w10="urn:schemas-microsoft-com:office:word" xmlns:w="http://schemas.openxmlformats.org/wordprocessingml/2006/main" xmlns:wne="http://schemas.microsoft.com/office/word/2006/wordml">
-  <w:tbl>
-    <w:tblPr>
-      <w:tblW w:w="5000" w:type="pct"/>
-      <w:tblBorders>
-        <w:top w:val="single" w:sz="18" w:space="0" w:color="808080" w:themeColor="background1" w:themeShade="80"/>
-        <w:insideV w:val="single" w:sz="18" w:space="0" w:color="808080" w:themeColor="background1" w:themeShade="80"/>
-      </w:tblBorders>
-      <w:tblLook w:val="04A0"/>
-    </w:tblPr>
-    <w:tblGrid>
-      <w:gridCol w:w="958"/>
-      <w:gridCol w:w="8284"/>
-    </w:tblGrid>
-    <w:tr>
-      <w:tc>
-        <w:tcPr>
-          <w:tcW w:w="918" w:type="dxa"/>
-        </w:tcPr>
-        <w:p>
-          <w:pPr>
-            <w:pStyle w:val="Footer"/>
-            <w:jc w:val="right"/>
-            <w:rPr>
-              <w:b/>
-              <w:color w:val="5B9BD5" w:themeColor="accent1"/>
-              <w:sz w:val="32"/>
-              <w:szCs w:val="32"/>
-            </w:rPr>
-          </w:pPr>
-          <w:fldSimple w:instr=" PAGE   \* MERGEFORMAT ">
-            <w:r>
-              <w:rPr>
-                <w:b/>
-                <w:noProof/>
-                <w:color w:val="5B9BD5" w:themeColor="accent1"/>
-                <w:sz w:val="32"/>
-                <w:szCs w:val="32"/>
-              </w:rPr>
-              <w:t>5</w:t>
-            </w:r>
-          </w:fldSimple>
-        </w:p>
-      </w:tc>
-      <w:tc>
-        <w:tcPr>
-          <w:tcW w:w="7938" w:type="dxa"/>
-        </w:tcPr>
-        <w:p>
-          <w:pPr>
-            <w:pStyle w:val="Footer"/>
-          </w:pPr>
-        </w:p>
-      </w:tc>
-    </w:tr>
-  </w:tbl>
-  <w:p>
-    <w:pPr>
-      <w:pStyle w:val="Footer"/>
-    </w:pPr>
-  </w:p>
-</w:ftr>
-</file>
-
-<file path=word/footnotes.xml><?xml version="1.0" encoding="utf-8"?>
-<w:footnotes xmlns:ve="http://schemas.openxmlformats.org/markup-compatibility/2006" xmlns:o="urn:schemas-microsoft-com:office:office" xmlns:r="http://schemas.openxmlformats.org/officeDocument/2006/relationships" xmlns:m="http://schemas.openxmlformats.org/officeDocument/2006/math" xmlns:v="urn:schemas-microsoft-com:vml" xmlns:wp="http://schemas.openxmlformats.org/drawingml/2006/wordprocessingDrawing" xmlns:w10="urn:schemas-microsoft-com:office:word" xmlns:w="http://schemas.openxmlformats.org/wordprocessingml/2006/main" xmlns:wne="http://schemas.microsoft.com/office/word/2006/wordml">
-  <w:footnote w:type="separator" w:id="0">
-    <w:p>
-      <w:pPr>
-        <w:spacing w:after="0" w:line="240" w:lineRule="auto"/>
-      </w:pPr>
-      <w:r>
-        <w:separator/>
-      </w:r>
-    </w:p>
-  </w:footnote>
-  <w:footnote w:type="continuationSeparator" w:id="1">
-    <w:p>
-      <w:pPr>
-        <w:spacing w:after="0" w:line="240" w:lineRule="auto"/>
-      </w:pPr>
-      <w:r>
-        <w:continuationSeparator/>
-      </w:r>
-    </w:p>
-  </w:footnote>
-</w:footnotes>
-</file>
-
 <file path=word/numbering.xml><?xml version="1.0" encoding="utf-8"?>
-<w:numbering xmlns:ve="http://schemas.openxmlformats.org/markup-compatibility/2006" xmlns:o="urn:schemas-microsoft-com:office:office" xmlns:r="http://schemas.openxmlformats.org/officeDocument/2006/relationships" xmlns:m="http://schemas.openxmlformats.org/officeDocument/2006/math" xmlns:v="urn:schemas-microsoft-com:vml" xmlns:wp="http://schemas.openxmlformats.org/drawingml/2006/wordprocessingDrawing" xmlns:w10="urn:schemas-microsoft-com:office:word" xmlns:w="http://schemas.openxmlformats.org/wordprocessingml/2006/main" xmlns:wne="http://schemas.microsoft.com/office/word/2006/wordml">
-  <w:abstractNum w:abstractNumId="0">
+<w:numbering xmlns:wpc="http://schemas.microsoft.com/office/word/2010/wordprocessingCanvas" xmlns:mc="http://schemas.openxmlformats.org/markup-compatibility/2006" xmlns:o="urn:schemas-microsoft-com:office:office" xmlns:r="http://schemas.openxmlformats.org/officeDocument/2006/relationships" xmlns:m="http://schemas.openxmlformats.org/officeDocument/2006/math" xmlns:v="urn:schemas-microsoft-com:vml" xmlns:wp14="http://schemas.microsoft.com/office/word/2010/wordprocessingDrawing" xmlns:wp="http://schemas.openxmlformats.org/drawingml/2006/wordprocessingDrawing" xmlns:w10="urn:schemas-microsoft-com:office:word" xmlns:w="http://schemas.openxmlformats.org/wordprocessingml/2006/main" xmlns:w14="http://schemas.microsoft.com/office/word/2010/wordml" xmlns:w15="http://schemas.microsoft.com/office/word/2012/wordml" xmlns:wpg="http://schemas.microsoft.com/office/word/2010/wordprocessingGroup" xmlns:wpi="http://schemas.microsoft.com/office/word/2010/wordprocessingInk" xmlns:wne="http://schemas.microsoft.com/office/word/2006/wordml" xmlns:wps="http://schemas.microsoft.com/office/word/2010/wordprocessingShape" mc:Ignorable="w14 w15 wp14">
+  <w:abstractNum w:abstractNumId="0" w15:restartNumberingAfterBreak="0">
     <w:nsid w:val="167833F8"/>
     <w:multiLevelType w:val="hybridMultilevel"/>
     <w:tmpl w:val="FC02A31C"/>
@@ -1955,7 +2772,7 @@
       </w:pPr>
     </w:lvl>
   </w:abstractNum>
-  <w:abstractNum w:abstractNumId="1">
+  <w:abstractNum w:abstractNumId="1" w15:restartNumberingAfterBreak="0">
     <w:nsid w:val="4F5A686B"/>
     <w:multiLevelType w:val="hybridMultilevel"/>
     <w:tmpl w:val="60D65776"/>
@@ -2068,7 +2885,7 @@
       </w:rPr>
     </w:lvl>
   </w:abstractNum>
-  <w:abstractNum w:abstractNumId="2">
+  <w:abstractNum w:abstractNumId="2" w15:restartNumberingAfterBreak="0">
     <w:nsid w:val="54FF048D"/>
     <w:multiLevelType w:val="hybridMultilevel"/>
     <w:tmpl w:val="900494DC"/>
@@ -2181,7 +2998,7 @@
       </w:rPr>
     </w:lvl>
   </w:abstractNum>
-  <w:abstractNum w:abstractNumId="3">
+  <w:abstractNum w:abstractNumId="3" w15:restartNumberingAfterBreak="0">
     <w:nsid w:val="662C66FF"/>
     <w:multiLevelType w:val="hybridMultilevel"/>
     <w:tmpl w:val="05E0B96A"/>
@@ -2310,7 +3127,7 @@
 </file>
 
 <file path=word/styles.xml><?xml version="1.0" encoding="utf-8"?>
-<w:styles xmlns:r="http://schemas.openxmlformats.org/officeDocument/2006/relationships" xmlns:w="http://schemas.openxmlformats.org/wordprocessingml/2006/main">
+<w:styles xmlns:mc="http://schemas.openxmlformats.org/markup-compatibility/2006" xmlns:r="http://schemas.openxmlformats.org/officeDocument/2006/relationships" xmlns:w="http://schemas.openxmlformats.org/wordprocessingml/2006/main" xmlns:w14="http://schemas.microsoft.com/office/word/2010/wordml" xmlns:w15="http://schemas.microsoft.com/office/word/2012/wordml" mc:Ignorable="w14 w15">
   <w:docDefaults>
     <w:rPrDefault>
       <w:rPr>
@@ -2326,154 +3143,386 @@
       </w:pPr>
     </w:pPrDefault>
   </w:docDefaults>
-  <w:latentStyles w:defLockedState="0" w:defUIPriority="99" w:defSemiHidden="1" w:defUnhideWhenUsed="1" w:defQFormat="0" w:count="267">
-    <w:lsdException w:name="Normal" w:semiHidden="0" w:uiPriority="0" w:unhideWhenUsed="0" w:qFormat="1"/>
-    <w:lsdException w:name="heading 1" w:semiHidden="0" w:uiPriority="9" w:unhideWhenUsed="0" w:qFormat="1"/>
-    <w:lsdException w:name="heading 2" w:uiPriority="9" w:qFormat="1"/>
-    <w:lsdException w:name="heading 3" w:uiPriority="9" w:qFormat="1"/>
-    <w:lsdException w:name="heading 4" w:uiPriority="9" w:qFormat="1"/>
-    <w:lsdException w:name="heading 5" w:uiPriority="9" w:qFormat="1"/>
-    <w:lsdException w:name="heading 6" w:uiPriority="9" w:qFormat="1"/>
-    <w:lsdException w:name="heading 7" w:uiPriority="9" w:qFormat="1"/>
-    <w:lsdException w:name="heading 8" w:uiPriority="9" w:qFormat="1"/>
-    <w:lsdException w:name="heading 9" w:uiPriority="9" w:qFormat="1"/>
-    <w:lsdException w:name="toc 1" w:uiPriority="39"/>
-    <w:lsdException w:name="toc 2" w:uiPriority="39"/>
-    <w:lsdException w:name="toc 3" w:uiPriority="39"/>
-    <w:lsdException w:name="toc 4" w:uiPriority="39"/>
-    <w:lsdException w:name="toc 5" w:uiPriority="39"/>
-    <w:lsdException w:name="toc 6" w:uiPriority="39"/>
-    <w:lsdException w:name="toc 7" w:uiPriority="39"/>
-    <w:lsdException w:name="toc 8" w:uiPriority="39"/>
-    <w:lsdException w:name="toc 9" w:uiPriority="39"/>
-    <w:lsdException w:name="caption" w:uiPriority="35" w:qFormat="1"/>
-    <w:lsdException w:name="Title" w:semiHidden="0" w:uiPriority="10" w:unhideWhenUsed="0" w:qFormat="1"/>
-    <w:lsdException w:name="Default Paragraph Font" w:uiPriority="1"/>
-    <w:lsdException w:name="Subtitle" w:semiHidden="0" w:uiPriority="11" w:unhideWhenUsed="0" w:qFormat="1"/>
-    <w:lsdException w:name="Strong" w:semiHidden="0" w:uiPriority="22" w:unhideWhenUsed="0" w:qFormat="1"/>
-    <w:lsdException w:name="Emphasis" w:semiHidden="0" w:uiPriority="20" w:unhideWhenUsed="0" w:qFormat="1"/>
-    <w:lsdException w:name="Table Grid" w:semiHidden="0" w:uiPriority="39" w:unhideWhenUsed="0"/>
-    <w:lsdException w:name="Placeholder Text" w:unhideWhenUsed="0"/>
-    <w:lsdException w:name="No Spacing" w:semiHidden="0" w:uiPriority="1" w:unhideWhenUsed="0" w:qFormat="1"/>
-    <w:lsdException w:name="Light Shading" w:semiHidden="0" w:uiPriority="60" w:unhideWhenUsed="0"/>
-    <w:lsdException w:name="Light List" w:semiHidden="0" w:uiPriority="61" w:unhideWhenUsed="0"/>
-    <w:lsdException w:name="Light Grid" w:semiHidden="0" w:uiPriority="62" w:unhideWhenUsed="0"/>
-    <w:lsdException w:name="Medium Shading 1" w:semiHidden="0" w:uiPriority="63" w:unhideWhenUsed="0"/>
-    <w:lsdException w:name="Medium Shading 2" w:semiHidden="0" w:uiPriority="64" w:unhideWhenUsed="0"/>
-    <w:lsdException w:name="Medium List 1" w:semiHidden="0" w:uiPriority="65" w:unhideWhenUsed="0"/>
-    <w:lsdException w:name="Medium List 2" w:semiHidden="0" w:uiPriority="66" w:unhideWhenUsed="0"/>
-    <w:lsdException w:name="Medium Grid 1" w:semiHidden="0" w:uiPriority="67" w:unhideWhenUsed="0"/>
-    <w:lsdException w:name="Medium Grid 2" w:semiHidden="0" w:uiPriority="68" w:unhideWhenUsed="0"/>
-    <w:lsdException w:name="Medium Grid 3" w:semiHidden="0" w:uiPriority="69" w:unhideWhenUsed="0"/>
-    <w:lsdException w:name="Dark List" w:semiHidden="0" w:uiPriority="70" w:unhideWhenUsed="0"/>
-    <w:lsdException w:name="Colorful Shading" w:semiHidden="0" w:uiPriority="71" w:unhideWhenUsed="0"/>
-    <w:lsdException w:name="Colorful List" w:semiHidden="0" w:uiPriority="72" w:unhideWhenUsed="0"/>
-    <w:lsdException w:name="Colorful Grid" w:semiHidden="0" w:uiPriority="73" w:unhideWhenUsed="0"/>
-    <w:lsdException w:name="Light Shading Accent 1" w:semiHidden="0" w:uiPriority="60" w:unhideWhenUsed="0"/>
-    <w:lsdException w:name="Light List Accent 1" w:semiHidden="0" w:uiPriority="61" w:unhideWhenUsed="0"/>
-    <w:lsdException w:name="Light Grid Accent 1" w:semiHidden="0" w:uiPriority="62" w:unhideWhenUsed="0"/>
-    <w:lsdException w:name="Medium Shading 1 Accent 1" w:semiHidden="0" w:uiPriority="63" w:unhideWhenUsed="0"/>
-    <w:lsdException w:name="Medium Shading 2 Accent 1" w:semiHidden="0" w:uiPriority="64" w:unhideWhenUsed="0"/>
-    <w:lsdException w:name="Medium List 1 Accent 1" w:semiHidden="0" w:uiPriority="65" w:unhideWhenUsed="0"/>
-    <w:lsdException w:name="Revision" w:unhideWhenUsed="0"/>
-    <w:lsdException w:name="List Paragraph" w:semiHidden="0" w:uiPriority="34" w:unhideWhenUsed="0" w:qFormat="1"/>
-    <w:lsdException w:name="Quote" w:semiHidden="0" w:uiPriority="29" w:unhideWhenUsed="0" w:qFormat="1"/>
-    <w:lsdException w:name="Intense Quote" w:semiHidden="0" w:uiPriority="30" w:unhideWhenUsed="0" w:qFormat="1"/>
-    <w:lsdException w:name="Medium List 2 Accent 1" w:semiHidden="0" w:uiPriority="66" w:unhideWhenUsed="0"/>
-    <w:lsdException w:name="Medium Grid 1 Accent 1" w:semiHidden="0" w:uiPriority="67" w:unhideWhenUsed="0"/>
-    <w:lsdException w:name="Medium Grid 2 Accent 1" w:semiHidden="0" w:uiPriority="68" w:unhideWhenUsed="0"/>
-    <w:lsdException w:name="Medium Grid 3 Accent 1" w:semiHidden="0" w:uiPriority="69" w:unhideWhenUsed="0"/>
-    <w:lsdException w:name="Dark List Accent 1" w:semiHidden="0" w:uiPriority="70" w:unhideWhenUsed="0"/>
-    <w:lsdException w:name="Colorful Shading Accent 1" w:semiHidden="0" w:uiPriority="71" w:unhideWhenUsed="0"/>
-    <w:lsdException w:name="Colorful List Accent 1" w:semiHidden="0" w:uiPriority="72" w:unhideWhenUsed="0"/>
-    <w:lsdException w:name="Colorful Grid Accent 1" w:semiHidden="0" w:uiPriority="73" w:unhideWhenUsed="0"/>
-    <w:lsdException w:name="Light Shading Accent 2" w:semiHidden="0" w:uiPriority="60" w:unhideWhenUsed="0"/>
-    <w:lsdException w:name="Light List Accent 2" w:semiHidden="0" w:uiPriority="61" w:unhideWhenUsed="0"/>
-    <w:lsdException w:name="Light Grid Accent 2" w:semiHidden="0" w:uiPriority="62" w:unhideWhenUsed="0"/>
-    <w:lsdException w:name="Medium Shading 1 Accent 2" w:semiHidden="0" w:uiPriority="63" w:unhideWhenUsed="0"/>
-    <w:lsdException w:name="Medium Shading 2 Accent 2" w:semiHidden="0" w:uiPriority="64" w:unhideWhenUsed="0"/>
-    <w:lsdException w:name="Medium List 1 Accent 2" w:semiHidden="0" w:uiPriority="65" w:unhideWhenUsed="0"/>
-    <w:lsdException w:name="Medium List 2 Accent 2" w:semiHidden="0" w:uiPriority="66" w:unhideWhenUsed="0"/>
-    <w:lsdException w:name="Medium Grid 1 Accent 2" w:semiHidden="0" w:uiPriority="67" w:unhideWhenUsed="0"/>
-    <w:lsdException w:name="Medium Grid 2 Accent 2" w:semiHidden="0" w:uiPriority="68" w:unhideWhenUsed="0"/>
-    <w:lsdException w:name="Medium Grid 3 Accent 2" w:semiHidden="0" w:uiPriority="69" w:unhideWhenUsed="0"/>
-    <w:lsdException w:name="Dark List Accent 2" w:semiHidden="0" w:uiPriority="70" w:unhideWhenUsed="0"/>
-    <w:lsdException w:name="Colorful Shading Accent 2" w:semiHidden="0" w:uiPriority="71" w:unhideWhenUsed="0"/>
-    <w:lsdException w:name="Colorful List Accent 2" w:semiHidden="0" w:uiPriority="72" w:unhideWhenUsed="0"/>
-    <w:lsdException w:name="Colorful Grid Accent 2" w:semiHidden="0" w:uiPriority="73" w:unhideWhenUsed="0"/>
-    <w:lsdException w:name="Light Shading Accent 3" w:semiHidden="0" w:uiPriority="60" w:unhideWhenUsed="0"/>
-    <w:lsdException w:name="Light List Accent 3" w:semiHidden="0" w:uiPriority="61" w:unhideWhenUsed="0"/>
-    <w:lsdException w:name="Light Grid Accent 3" w:semiHidden="0" w:uiPriority="62" w:unhideWhenUsed="0"/>
-    <w:lsdException w:name="Medium Shading 1 Accent 3" w:semiHidden="0" w:uiPriority="63" w:unhideWhenUsed="0"/>
-    <w:lsdException w:name="Medium Shading 2 Accent 3" w:semiHidden="0" w:uiPriority="64" w:unhideWhenUsed="0"/>
-    <w:lsdException w:name="Medium List 1 Accent 3" w:semiHidden="0" w:uiPriority="65" w:unhideWhenUsed="0"/>
-    <w:lsdException w:name="Medium List 2 Accent 3" w:semiHidden="0" w:uiPriority="66" w:unhideWhenUsed="0"/>
-    <w:lsdException w:name="Medium Grid 1 Accent 3" w:semiHidden="0" w:uiPriority="67" w:unhideWhenUsed="0"/>
-    <w:lsdException w:name="Medium Grid 2 Accent 3" w:semiHidden="0" w:uiPriority="68" w:unhideWhenUsed="0"/>
-    <w:lsdException w:name="Medium Grid 3 Accent 3" w:semiHidden="0" w:uiPriority="69" w:unhideWhenUsed="0"/>
-    <w:lsdException w:name="Dark List Accent 3" w:semiHidden="0" w:uiPriority="70" w:unhideWhenUsed="0"/>
-    <w:lsdException w:name="Colorful Shading Accent 3" w:semiHidden="0" w:uiPriority="71" w:unhideWhenUsed="0"/>
-    <w:lsdException w:name="Colorful List Accent 3" w:semiHidden="0" w:uiPriority="72" w:unhideWhenUsed="0"/>
-    <w:lsdException w:name="Colorful Grid Accent 3" w:semiHidden="0" w:uiPriority="73" w:unhideWhenUsed="0"/>
-    <w:lsdException w:name="Light Shading Accent 4" w:semiHidden="0" w:uiPriority="60" w:unhideWhenUsed="0"/>
-    <w:lsdException w:name="Light List Accent 4" w:semiHidden="0" w:uiPriority="61" w:unhideWhenUsed="0"/>
-    <w:lsdException w:name="Light Grid Accent 4" w:semiHidden="0" w:uiPriority="62" w:unhideWhenUsed="0"/>
-    <w:lsdException w:name="Medium Shading 1 Accent 4" w:semiHidden="0" w:uiPriority="63" w:unhideWhenUsed="0"/>
-    <w:lsdException w:name="Medium Shading 2 Accent 4" w:semiHidden="0" w:uiPriority="64" w:unhideWhenUsed="0"/>
-    <w:lsdException w:name="Medium List 1 Accent 4" w:semiHidden="0" w:uiPriority="65" w:unhideWhenUsed="0"/>
-    <w:lsdException w:name="Medium List 2 Accent 4" w:semiHidden="0" w:uiPriority="66" w:unhideWhenUsed="0"/>
-    <w:lsdException w:name="Medium Grid 1 Accent 4" w:semiHidden="0" w:uiPriority="67" w:unhideWhenUsed="0"/>
-    <w:lsdException w:name="Medium Grid 2 Accent 4" w:semiHidden="0" w:uiPriority="68" w:unhideWhenUsed="0"/>
-    <w:lsdException w:name="Medium Grid 3 Accent 4" w:semiHidden="0" w:uiPriority="69" w:unhideWhenUsed="0"/>
-    <w:lsdException w:name="Dark List Accent 4" w:semiHidden="0" w:uiPriority="70" w:unhideWhenUsed="0"/>
-    <w:lsdException w:name="Colorful Shading Accent 4" w:semiHidden="0" w:uiPriority="71" w:unhideWhenUsed="0"/>
-    <w:lsdException w:name="Colorful List Accent 4" w:semiHidden="0" w:uiPriority="72" w:unhideWhenUsed="0"/>
-    <w:lsdException w:name="Colorful Grid Accent 4" w:semiHidden="0" w:uiPriority="73" w:unhideWhenUsed="0"/>
-    <w:lsdException w:name="Light Shading Accent 5" w:semiHidden="0" w:uiPriority="60" w:unhideWhenUsed="0"/>
-    <w:lsdException w:name="Light List Accent 5" w:semiHidden="0" w:uiPriority="61" w:unhideWhenUsed="0"/>
-    <w:lsdException w:name="Light Grid Accent 5" w:semiHidden="0" w:uiPriority="62" w:unhideWhenUsed="0"/>
-    <w:lsdException w:name="Medium Shading 1 Accent 5" w:semiHidden="0" w:uiPriority="63" w:unhideWhenUsed="0"/>
-    <w:lsdException w:name="Medium Shading 2 Accent 5" w:semiHidden="0" w:uiPriority="64" w:unhideWhenUsed="0"/>
-    <w:lsdException w:name="Medium List 1 Accent 5" w:semiHidden="0" w:uiPriority="65" w:unhideWhenUsed="0"/>
-    <w:lsdException w:name="Medium List 2 Accent 5" w:semiHidden="0" w:uiPriority="66" w:unhideWhenUsed="0"/>
-    <w:lsdException w:name="Medium Grid 1 Accent 5" w:semiHidden="0" w:uiPriority="67" w:unhideWhenUsed="0"/>
-    <w:lsdException w:name="Medium Grid 2 Accent 5" w:semiHidden="0" w:uiPriority="68" w:unhideWhenUsed="0"/>
-    <w:lsdException w:name="Medium Grid 3 Accent 5" w:semiHidden="0" w:uiPriority="69" w:unhideWhenUsed="0"/>
-    <w:lsdException w:name="Dark List Accent 5" w:semiHidden="0" w:uiPriority="70" w:unhideWhenUsed="0"/>
-    <w:lsdException w:name="Colorful Shading Accent 5" w:semiHidden="0" w:uiPriority="71" w:unhideWhenUsed="0"/>
-    <w:lsdException w:name="Colorful List Accent 5" w:semiHidden="0" w:uiPriority="72" w:unhideWhenUsed="0"/>
-    <w:lsdException w:name="Colorful Grid Accent 5" w:semiHidden="0" w:uiPriority="73" w:unhideWhenUsed="0"/>
-    <w:lsdException w:name="Light Shading Accent 6" w:semiHidden="0" w:uiPriority="60" w:unhideWhenUsed="0"/>
-    <w:lsdException w:name="Light List Accent 6" w:semiHidden="0" w:uiPriority="61" w:unhideWhenUsed="0"/>
-    <w:lsdException w:name="Light Grid Accent 6" w:semiHidden="0" w:uiPriority="62" w:unhideWhenUsed="0"/>
-    <w:lsdException w:name="Medium Shading 1 Accent 6" w:semiHidden="0" w:uiPriority="63" w:unhideWhenUsed="0"/>
-    <w:lsdException w:name="Medium Shading 2 Accent 6" w:semiHidden="0" w:uiPriority="64" w:unhideWhenUsed="0"/>
-    <w:lsdException w:name="Medium List 1 Accent 6" w:semiHidden="0" w:uiPriority="65" w:unhideWhenUsed="0"/>
-    <w:lsdException w:name="Medium List 2 Accent 6" w:semiHidden="0" w:uiPriority="66" w:unhideWhenUsed="0"/>
-    <w:lsdException w:name="Medium Grid 1 Accent 6" w:semiHidden="0" w:uiPriority="67" w:unhideWhenUsed="0"/>
-    <w:lsdException w:name="Medium Grid 2 Accent 6" w:semiHidden="0" w:uiPriority="68" w:unhideWhenUsed="0"/>
-    <w:lsdException w:name="Medium Grid 3 Accent 6" w:semiHidden="0" w:uiPriority="69" w:unhideWhenUsed="0"/>
-    <w:lsdException w:name="Dark List Accent 6" w:semiHidden="0" w:uiPriority="70" w:unhideWhenUsed="0"/>
-    <w:lsdException w:name="Colorful Shading Accent 6" w:semiHidden="0" w:uiPriority="71" w:unhideWhenUsed="0"/>
-    <w:lsdException w:name="Colorful List Accent 6" w:semiHidden="0" w:uiPriority="72" w:unhideWhenUsed="0"/>
-    <w:lsdException w:name="Colorful Grid Accent 6" w:semiHidden="0" w:uiPriority="73" w:unhideWhenUsed="0"/>
-    <w:lsdException w:name="Subtle Emphasis" w:semiHidden="0" w:uiPriority="19" w:unhideWhenUsed="0" w:qFormat="1"/>
-    <w:lsdException w:name="Intense Emphasis" w:semiHidden="0" w:uiPriority="21" w:unhideWhenUsed="0" w:qFormat="1"/>
-    <w:lsdException w:name="Subtle Reference" w:semiHidden="0" w:uiPriority="31" w:unhideWhenUsed="0" w:qFormat="1"/>
-    <w:lsdException w:name="Intense Reference" w:semiHidden="0" w:uiPriority="32" w:unhideWhenUsed="0" w:qFormat="1"/>
-    <w:lsdException w:name="Book Title" w:semiHidden="0" w:uiPriority="33" w:unhideWhenUsed="0" w:qFormat="1"/>
-    <w:lsdException w:name="Bibliography" w:uiPriority="37"/>
-    <w:lsdException w:name="TOC Heading" w:uiPriority="39" w:qFormat="1"/>
+  <w:latentStyles w:defLockedState="0" w:defUIPriority="99" w:defSemiHidden="0" w:defUnhideWhenUsed="0" w:defQFormat="0" w:count="371">
+    <w:lsdException w:name="Normal" w:uiPriority="0" w:qFormat="1"/>
+    <w:lsdException w:name="heading 1" w:uiPriority="9" w:qFormat="1"/>
+    <w:lsdException w:name="heading 2" w:semiHidden="1" w:uiPriority="9" w:unhideWhenUsed="1" w:qFormat="1"/>
+    <w:lsdException w:name="heading 3" w:semiHidden="1" w:uiPriority="9" w:unhideWhenUsed="1" w:qFormat="1"/>
+    <w:lsdException w:name="heading 4" w:semiHidden="1" w:uiPriority="9" w:unhideWhenUsed="1" w:qFormat="1"/>
+    <w:lsdException w:name="heading 5" w:semiHidden="1" w:uiPriority="9" w:unhideWhenUsed="1" w:qFormat="1"/>
+    <w:lsdException w:name="heading 6" w:semiHidden="1" w:uiPriority="9" w:unhideWhenUsed="1" w:qFormat="1"/>
+    <w:lsdException w:name="heading 7" w:semiHidden="1" w:uiPriority="9" w:unhideWhenUsed="1" w:qFormat="1"/>
+    <w:lsdException w:name="heading 8" w:semiHidden="1" w:uiPriority="9" w:unhideWhenUsed="1" w:qFormat="1"/>
+    <w:lsdException w:name="heading 9" w:semiHidden="1" w:uiPriority="9" w:unhideWhenUsed="1" w:qFormat="1"/>
+    <w:lsdException w:name="index 1" w:semiHidden="1" w:unhideWhenUsed="1"/>
+    <w:lsdException w:name="index 2" w:semiHidden="1" w:unhideWhenUsed="1"/>
+    <w:lsdException w:name="index 3" w:semiHidden="1" w:unhideWhenUsed="1"/>
+    <w:lsdException w:name="index 4" w:semiHidden="1" w:unhideWhenUsed="1"/>
+    <w:lsdException w:name="index 5" w:semiHidden="1" w:unhideWhenUsed="1"/>
+    <w:lsdException w:name="index 6" w:semiHidden="1" w:unhideWhenUsed="1"/>
+    <w:lsdException w:name="index 7" w:semiHidden="1" w:unhideWhenUsed="1"/>
+    <w:lsdException w:name="index 8" w:semiHidden="1" w:unhideWhenUsed="1"/>
+    <w:lsdException w:name="index 9" w:semiHidden="1" w:unhideWhenUsed="1"/>
+    <w:lsdException w:name="toc 1" w:semiHidden="1" w:uiPriority="39" w:unhideWhenUsed="1"/>
+    <w:lsdException w:name="toc 2" w:semiHidden="1" w:uiPriority="39" w:unhideWhenUsed="1"/>
+    <w:lsdException w:name="toc 3" w:semiHidden="1" w:uiPriority="39" w:unhideWhenUsed="1"/>
+    <w:lsdException w:name="toc 4" w:semiHidden="1" w:uiPriority="39" w:unhideWhenUsed="1"/>
+    <w:lsdException w:name="toc 5" w:semiHidden="1" w:uiPriority="39" w:unhideWhenUsed="1"/>
+    <w:lsdException w:name="toc 6" w:semiHidden="1" w:uiPriority="39" w:unhideWhenUsed="1"/>
+    <w:lsdException w:name="toc 7" w:semiHidden="1" w:uiPriority="39" w:unhideWhenUsed="1"/>
+    <w:lsdException w:name="toc 8" w:semiHidden="1" w:uiPriority="39" w:unhideWhenUsed="1"/>
+    <w:lsdException w:name="toc 9" w:semiHidden="1" w:uiPriority="39" w:unhideWhenUsed="1"/>
+    <w:lsdException w:name="Normal Indent" w:semiHidden="1" w:unhideWhenUsed="1"/>
+    <w:lsdException w:name="footnote text" w:semiHidden="1" w:unhideWhenUsed="1"/>
+    <w:lsdException w:name="annotation text" w:semiHidden="1" w:unhideWhenUsed="1"/>
+    <w:lsdException w:name="header" w:semiHidden="1" w:unhideWhenUsed="1"/>
+    <w:lsdException w:name="footer" w:semiHidden="1" w:unhideWhenUsed="1"/>
+    <w:lsdException w:name="index heading" w:semiHidden="1" w:unhideWhenUsed="1"/>
+    <w:lsdException w:name="caption" w:semiHidden="1" w:uiPriority="35" w:unhideWhenUsed="1" w:qFormat="1"/>
+    <w:lsdException w:name="table of figures" w:semiHidden="1" w:unhideWhenUsed="1"/>
+    <w:lsdException w:name="envelope address" w:semiHidden="1" w:unhideWhenUsed="1"/>
+    <w:lsdException w:name="envelope return" w:semiHidden="1" w:unhideWhenUsed="1"/>
+    <w:lsdException w:name="footnote reference" w:semiHidden="1" w:unhideWhenUsed="1"/>
+    <w:lsdException w:name="annotation reference" w:semiHidden="1" w:unhideWhenUsed="1"/>
+    <w:lsdException w:name="line number" w:semiHidden="1" w:unhideWhenUsed="1"/>
+    <w:lsdException w:name="page number" w:semiHidden="1" w:unhideWhenUsed="1"/>
+    <w:lsdException w:name="endnote reference" w:semiHidden="1" w:unhideWhenUsed="1"/>
+    <w:lsdException w:name="endnote text" w:semiHidden="1" w:unhideWhenUsed="1"/>
+    <w:lsdException w:name="table of authorities" w:semiHidden="1" w:unhideWhenUsed="1"/>
+    <w:lsdException w:name="macro" w:semiHidden="1" w:unhideWhenUsed="1"/>
+    <w:lsdException w:name="toa heading" w:semiHidden="1" w:unhideWhenUsed="1"/>
+    <w:lsdException w:name="List" w:semiHidden="1" w:unhideWhenUsed="1"/>
+    <w:lsdException w:name="List Bullet" w:semiHidden="1" w:unhideWhenUsed="1"/>
+    <w:lsdException w:name="List Number" w:semiHidden="1" w:unhideWhenUsed="1"/>
+    <w:lsdException w:name="List 2" w:semiHidden="1" w:unhideWhenUsed="1"/>
+    <w:lsdException w:name="List 3" w:semiHidden="1" w:unhideWhenUsed="1"/>
+    <w:lsdException w:name="List 4" w:semiHidden="1" w:unhideWhenUsed="1"/>
+    <w:lsdException w:name="List 5" w:semiHidden="1" w:unhideWhenUsed="1"/>
+    <w:lsdException w:name="List Bullet 2" w:semiHidden="1" w:unhideWhenUsed="1"/>
+    <w:lsdException w:name="List Bullet 3" w:semiHidden="1" w:unhideWhenUsed="1"/>
+    <w:lsdException w:name="List Bullet 4" w:semiHidden="1" w:unhideWhenUsed="1"/>
+    <w:lsdException w:name="List Bullet 5" w:semiHidden="1" w:unhideWhenUsed="1"/>
+    <w:lsdException w:name="List Number 2" w:semiHidden="1" w:unhideWhenUsed="1"/>
+    <w:lsdException w:name="List Number 3" w:semiHidden="1" w:unhideWhenUsed="1"/>
+    <w:lsdException w:name="List Number 4" w:semiHidden="1" w:unhideWhenUsed="1"/>
+    <w:lsdException w:name="List Number 5" w:semiHidden="1" w:unhideWhenUsed="1"/>
+    <w:lsdException w:name="Title" w:uiPriority="10" w:qFormat="1"/>
+    <w:lsdException w:name="Closing" w:semiHidden="1" w:unhideWhenUsed="1"/>
+    <w:lsdException w:name="Signature" w:semiHidden="1" w:unhideWhenUsed="1"/>
+    <w:lsdException w:name="Default Paragraph Font" w:semiHidden="1" w:uiPriority="1" w:unhideWhenUsed="1"/>
+    <w:lsdException w:name="Body Text" w:semiHidden="1" w:unhideWhenUsed="1"/>
+    <w:lsdException w:name="Body Text Indent" w:semiHidden="1" w:unhideWhenUsed="1"/>
+    <w:lsdException w:name="List Continue" w:semiHidden="1" w:unhideWhenUsed="1"/>
+    <w:lsdException w:name="List Continue 2" w:semiHidden="1" w:unhideWhenUsed="1"/>
+    <w:lsdException w:name="List Continue 3" w:semiHidden="1" w:unhideWhenUsed="1"/>
+    <w:lsdException w:name="List Continue 4" w:semiHidden="1" w:unhideWhenUsed="1"/>
+    <w:lsdException w:name="List Continue 5" w:semiHidden="1" w:unhideWhenUsed="1"/>
+    <w:lsdException w:name="Message Header" w:semiHidden="1" w:unhideWhenUsed="1"/>
+    <w:lsdException w:name="Subtitle" w:uiPriority="11" w:qFormat="1"/>
+    <w:lsdException w:name="Salutation" w:semiHidden="1" w:unhideWhenUsed="1"/>
+    <w:lsdException w:name="Date" w:semiHidden="1" w:unhideWhenUsed="1"/>
+    <w:lsdException w:name="Body Text First Indent" w:semiHidden="1" w:unhideWhenUsed="1"/>
+    <w:lsdException w:name="Body Text First Indent 2" w:semiHidden="1" w:unhideWhenUsed="1"/>
+    <w:lsdException w:name="Note Heading" w:semiHidden="1" w:unhideWhenUsed="1"/>
+    <w:lsdException w:name="Body Text 2" w:semiHidden="1" w:unhideWhenUsed="1"/>
+    <w:lsdException w:name="Body Text 3" w:semiHidden="1" w:unhideWhenUsed="1"/>
+    <w:lsdException w:name="Body Text Indent 2" w:semiHidden="1" w:unhideWhenUsed="1"/>
+    <w:lsdException w:name="Body Text Indent 3" w:semiHidden="1" w:unhideWhenUsed="1"/>
+    <w:lsdException w:name="Block Text" w:semiHidden="1" w:unhideWhenUsed="1"/>
+    <w:lsdException w:name="Hyperlink" w:semiHidden="1" w:unhideWhenUsed="1"/>
+    <w:lsdException w:name="FollowedHyperlink" w:semiHidden="1" w:unhideWhenUsed="1"/>
+    <w:lsdException w:name="Strong" w:uiPriority="22" w:qFormat="1"/>
+    <w:lsdException w:name="Emphasis" w:uiPriority="20" w:qFormat="1"/>
+    <w:lsdException w:name="Document Map" w:semiHidden="1" w:unhideWhenUsed="1"/>
+    <w:lsdException w:name="Plain Text" w:semiHidden="1" w:unhideWhenUsed="1"/>
+    <w:lsdException w:name="E-mail Signature" w:semiHidden="1" w:unhideWhenUsed="1"/>
+    <w:lsdException w:name="HTML Top of Form" w:semiHidden="1" w:unhideWhenUsed="1"/>
+    <w:lsdException w:name="HTML Bottom of Form" w:semiHidden="1" w:unhideWhenUsed="1"/>
+    <w:lsdException w:name="Normal (Web)" w:semiHidden="1" w:unhideWhenUsed="1"/>
+    <w:lsdException w:name="HTML Acronym" w:semiHidden="1" w:unhideWhenUsed="1"/>
+    <w:lsdException w:name="HTML Address" w:semiHidden="1" w:unhideWhenUsed="1"/>
+    <w:lsdException w:name="HTML Cite" w:semiHidden="1" w:unhideWhenUsed="1"/>
+    <w:lsdException w:name="HTML Code" w:semiHidden="1" w:unhideWhenUsed="1"/>
+    <w:lsdException w:name="HTML Definition" w:semiHidden="1" w:unhideWhenUsed="1"/>
+    <w:lsdException w:name="HTML Keyboard" w:semiHidden="1" w:unhideWhenUsed="1"/>
+    <w:lsdException w:name="HTML Preformatted" w:semiHidden="1" w:unhideWhenUsed="1"/>
+    <w:lsdException w:name="HTML Sample" w:semiHidden="1" w:unhideWhenUsed="1"/>
+    <w:lsdException w:name="HTML Typewriter" w:semiHidden="1" w:unhideWhenUsed="1"/>
+    <w:lsdException w:name="HTML Variable" w:semiHidden="1" w:unhideWhenUsed="1"/>
+    <w:lsdException w:name="Normal Table" w:semiHidden="1" w:unhideWhenUsed="1"/>
+    <w:lsdException w:name="annotation subject" w:semiHidden="1" w:unhideWhenUsed="1"/>
+    <w:lsdException w:name="No List" w:semiHidden="1" w:unhideWhenUsed="1"/>
+    <w:lsdException w:name="Outline List 1" w:semiHidden="1" w:unhideWhenUsed="1"/>
+    <w:lsdException w:name="Outline List 2" w:semiHidden="1" w:unhideWhenUsed="1"/>
+    <w:lsdException w:name="Outline List 3" w:semiHidden="1" w:unhideWhenUsed="1"/>
+    <w:lsdException w:name="Table Simple 1" w:semiHidden="1" w:unhideWhenUsed="1"/>
+    <w:lsdException w:name="Table Simple 2" w:semiHidden="1" w:unhideWhenUsed="1"/>
+    <w:lsdException w:name="Table Simple 3" w:semiHidden="1" w:unhideWhenUsed="1"/>
+    <w:lsdException w:name="Table Classic 1" w:semiHidden="1" w:unhideWhenUsed="1"/>
+    <w:lsdException w:name="Table Classic 2" w:semiHidden="1" w:unhideWhenUsed="1"/>
+    <w:lsdException w:name="Table Classic 3" w:semiHidden="1" w:unhideWhenUsed="1"/>
+    <w:lsdException w:name="Table Classic 4" w:semiHidden="1" w:unhideWhenUsed="1"/>
+    <w:lsdException w:name="Table Colorful 1" w:semiHidden="1" w:unhideWhenUsed="1"/>
+    <w:lsdException w:name="Table Colorful 2" w:semiHidden="1" w:unhideWhenUsed="1"/>
+    <w:lsdException w:name="Table Colorful 3" w:semiHidden="1" w:unhideWhenUsed="1"/>
+    <w:lsdException w:name="Table Columns 1" w:semiHidden="1" w:unhideWhenUsed="1"/>
+    <w:lsdException w:name="Table Columns 2" w:semiHidden="1" w:unhideWhenUsed="1"/>
+    <w:lsdException w:name="Table Columns 3" w:semiHidden="1" w:unhideWhenUsed="1"/>
+    <w:lsdException w:name="Table Columns 4" w:semiHidden="1" w:unhideWhenUsed="1"/>
+    <w:lsdException w:name="Table Columns 5" w:semiHidden="1" w:unhideWhenUsed="1"/>
+    <w:lsdException w:name="Table Grid 1" w:semiHidden="1" w:unhideWhenUsed="1"/>
+    <w:lsdException w:name="Table Grid 2" w:semiHidden="1" w:unhideWhenUsed="1"/>
+    <w:lsdException w:name="Table Grid 3" w:semiHidden="1" w:unhideWhenUsed="1"/>
+    <w:lsdException w:name="Table Grid 4" w:semiHidden="1" w:unhideWhenUsed="1"/>
+    <w:lsdException w:name="Table Grid 5" w:semiHidden="1" w:unhideWhenUsed="1"/>
+    <w:lsdException w:name="Table Grid 6" w:semiHidden="1" w:unhideWhenUsed="1"/>
+    <w:lsdException w:name="Table Grid 7" w:semiHidden="1" w:unhideWhenUsed="1"/>
+    <w:lsdException w:name="Table Grid 8" w:semiHidden="1" w:unhideWhenUsed="1"/>
+    <w:lsdException w:name="Table List 1" w:semiHidden="1" w:unhideWhenUsed="1"/>
+    <w:lsdException w:name="Table List 2" w:semiHidden="1" w:unhideWhenUsed="1"/>
+    <w:lsdException w:name="Table List 3" w:semiHidden="1" w:unhideWhenUsed="1"/>
+    <w:lsdException w:name="Table List 4" w:semiHidden="1" w:unhideWhenUsed="1"/>
+    <w:lsdException w:name="Table List 5" w:semiHidden="1" w:unhideWhenUsed="1"/>
+    <w:lsdException w:name="Table List 6" w:semiHidden="1" w:unhideWhenUsed="1"/>
+    <w:lsdException w:name="Table List 7" w:semiHidden="1" w:unhideWhenUsed="1"/>
+    <w:lsdException w:name="Table List 8" w:semiHidden="1" w:unhideWhenUsed="1"/>
+    <w:lsdException w:name="Table 3D effects 1" w:semiHidden="1" w:unhideWhenUsed="1"/>
+    <w:lsdException w:name="Table 3D effects 2" w:semiHidden="1" w:unhideWhenUsed="1"/>
+    <w:lsdException w:name="Table 3D effects 3" w:semiHidden="1" w:unhideWhenUsed="1"/>
+    <w:lsdException w:name="Table Contemporary" w:semiHidden="1" w:unhideWhenUsed="1"/>
+    <w:lsdException w:name="Table Elegant" w:semiHidden="1" w:unhideWhenUsed="1"/>
+    <w:lsdException w:name="Table Professional" w:semiHidden="1" w:unhideWhenUsed="1"/>
+    <w:lsdException w:name="Table Subtle 1" w:semiHidden="1" w:unhideWhenUsed="1"/>
+    <w:lsdException w:name="Table Subtle 2" w:semiHidden="1" w:unhideWhenUsed="1"/>
+    <w:lsdException w:name="Table Web 1" w:semiHidden="1" w:unhideWhenUsed="1"/>
+    <w:lsdException w:name="Table Web 2" w:semiHidden="1" w:unhideWhenUsed="1"/>
+    <w:lsdException w:name="Table Web 3" w:semiHidden="1" w:unhideWhenUsed="1"/>
+    <w:lsdException w:name="Balloon Text" w:semiHidden="1" w:unhideWhenUsed="1"/>
+    <w:lsdException w:name="Table Grid" w:uiPriority="39"/>
+    <w:lsdException w:name="Table Theme" w:semiHidden="1" w:unhideWhenUsed="1"/>
+    <w:lsdException w:name="Placeholder Text" w:semiHidden="1"/>
+    <w:lsdException w:name="No Spacing" w:uiPriority="1" w:qFormat="1"/>
+    <w:lsdException w:name="Light Shading" w:uiPriority="60"/>
+    <w:lsdException w:name="Light List" w:uiPriority="61"/>
+    <w:lsdException w:name="Light Grid" w:uiPriority="62"/>
+    <w:lsdException w:name="Medium Shading 1" w:uiPriority="63"/>
+    <w:lsdException w:name="Medium Shading 2" w:uiPriority="64"/>
+    <w:lsdException w:name="Medium List 1" w:uiPriority="65"/>
+    <w:lsdException w:name="Medium List 2" w:uiPriority="66"/>
+    <w:lsdException w:name="Medium Grid 1" w:uiPriority="67"/>
+    <w:lsdException w:name="Medium Grid 2" w:uiPriority="68"/>
+    <w:lsdException w:name="Medium Grid 3" w:uiPriority="69"/>
+    <w:lsdException w:name="Dark List" w:uiPriority="70"/>
+    <w:lsdException w:name="Colorful Shading" w:uiPriority="71"/>
+    <w:lsdException w:name="Colorful List" w:uiPriority="72"/>
+    <w:lsdException w:name="Colorful Grid" w:uiPriority="73"/>
+    <w:lsdException w:name="Light Shading Accent 1" w:uiPriority="60"/>
+    <w:lsdException w:name="Light List Accent 1" w:uiPriority="61"/>
+    <w:lsdException w:name="Light Grid Accent 1" w:uiPriority="62"/>
+    <w:lsdException w:name="Medium Shading 1 Accent 1" w:uiPriority="63"/>
+    <w:lsdException w:name="Medium Shading 2 Accent 1" w:uiPriority="64"/>
+    <w:lsdException w:name="Medium List 1 Accent 1" w:uiPriority="65"/>
+    <w:lsdException w:name="Revision" w:semiHidden="1"/>
+    <w:lsdException w:name="List Paragraph" w:uiPriority="34" w:qFormat="1"/>
+    <w:lsdException w:name="Quote" w:uiPriority="29" w:qFormat="1"/>
+    <w:lsdException w:name="Intense Quote" w:uiPriority="30" w:qFormat="1"/>
+    <w:lsdException w:name="Medium List 2 Accent 1" w:uiPriority="66"/>
+    <w:lsdException w:name="Medium Grid 1 Accent 1" w:uiPriority="67"/>
+    <w:lsdException w:name="Medium Grid 2 Accent 1" w:uiPriority="68"/>
+    <w:lsdException w:name="Medium Grid 3 Accent 1" w:uiPriority="69"/>
+    <w:lsdException w:name="Dark List Accent 1" w:uiPriority="70"/>
+    <w:lsdException w:name="Colorful Shading Accent 1" w:uiPriority="71"/>
+    <w:lsdException w:name="Colorful List Accent 1" w:uiPriority="72"/>
+    <w:lsdException w:name="Colorful Grid Accent 1" w:uiPriority="73"/>
+    <w:lsdException w:name="Light Shading Accent 2" w:uiPriority="60"/>
+    <w:lsdException w:name="Light List Accent 2" w:uiPriority="61"/>
+    <w:lsdException w:name="Light Grid Accent 2" w:uiPriority="62"/>
+    <w:lsdException w:name="Medium Shading 1 Accent 2" w:uiPriority="63"/>
+    <w:lsdException w:name="Medium Shading 2 Accent 2" w:uiPriority="64"/>
+    <w:lsdException w:name="Medium List 1 Accent 2" w:uiPriority="65"/>
+    <w:lsdException w:name="Medium List 2 Accent 2" w:uiPriority="66"/>
+    <w:lsdException w:name="Medium Grid 1 Accent 2" w:uiPriority="67"/>
+    <w:lsdException w:name="Medium Grid 2 Accent 2" w:uiPriority="68"/>
+    <w:lsdException w:name="Medium Grid 3 Accent 2" w:uiPriority="69"/>
+    <w:lsdException w:name="Dark List Accent 2" w:uiPriority="70"/>
+    <w:lsdException w:name="Colorful Shading Accent 2" w:uiPriority="71"/>
+    <w:lsdException w:name="Colorful List Accent 2" w:uiPriority="72"/>
+    <w:lsdException w:name="Colorful Grid Accent 2" w:uiPriority="73"/>
+    <w:lsdException w:name="Light Shading Accent 3" w:uiPriority="60"/>
+    <w:lsdException w:name="Light List Accent 3" w:uiPriority="61"/>
+    <w:lsdException w:name="Light Grid Accent 3" w:uiPriority="62"/>
+    <w:lsdException w:name="Medium Shading 1 Accent 3" w:uiPriority="63"/>
+    <w:lsdException w:name="Medium Shading 2 Accent 3" w:uiPriority="64"/>
+    <w:lsdException w:name="Medium List 1 Accent 3" w:uiPriority="65"/>
+    <w:lsdException w:name="Medium List 2 Accent 3" w:uiPriority="66"/>
+    <w:lsdException w:name="Medium Grid 1 Accent 3" w:uiPriority="67"/>
+    <w:lsdException w:name="Medium Grid 2 Accent 3" w:uiPriority="68"/>
+    <w:lsdException w:name="Medium Grid 3 Accent 3" w:uiPriority="69"/>
+    <w:lsdException w:name="Dark List Accent 3" w:uiPriority="70"/>
+    <w:lsdException w:name="Colorful Shading Accent 3" w:uiPriority="71"/>
+    <w:lsdException w:name="Colorful List Accent 3" w:uiPriority="72"/>
+    <w:lsdException w:name="Colorful Grid Accent 3" w:uiPriority="73"/>
+    <w:lsdException w:name="Light Shading Accent 4" w:uiPriority="60"/>
+    <w:lsdException w:name="Light List Accent 4" w:uiPriority="61"/>
+    <w:lsdException w:name="Light Grid Accent 4" w:uiPriority="62"/>
+    <w:lsdException w:name="Medium Shading 1 Accent 4" w:uiPriority="63"/>
+    <w:lsdException w:name="Medium Shading 2 Accent 4" w:uiPriority="64"/>
+    <w:lsdException w:name="Medium List 1 Accent 4" w:uiPriority="65"/>
+    <w:lsdException w:name="Medium List 2 Accent 4" w:uiPriority="66"/>
+    <w:lsdException w:name="Medium Grid 1 Accent 4" w:uiPriority="67"/>
+    <w:lsdException w:name="Medium Grid 2 Accent 4" w:uiPriority="68"/>
+    <w:lsdException w:name="Medium Grid 3 Accent 4" w:uiPriority="69"/>
+    <w:lsdException w:name="Dark List Accent 4" w:uiPriority="70"/>
+    <w:lsdException w:name="Colorful Shading Accent 4" w:uiPriority="71"/>
+    <w:lsdException w:name="Colorful List Accent 4" w:uiPriority="72"/>
+    <w:lsdException w:name="Colorful Grid Accent 4" w:uiPriority="73"/>
+    <w:lsdException w:name="Light Shading Accent 5" w:uiPriority="60"/>
+    <w:lsdException w:name="Light List Accent 5" w:uiPriority="61"/>
+    <w:lsdException w:name="Light Grid Accent 5" w:uiPriority="62"/>
+    <w:lsdException w:name="Medium Shading 1 Accent 5" w:uiPriority="63"/>
+    <w:lsdException w:name="Medium Shading 2 Accent 5" w:uiPriority="64"/>
+    <w:lsdException w:name="Medium List 1 Accent 5" w:uiPriority="65"/>
+    <w:lsdException w:name="Medium List 2 Accent 5" w:uiPriority="66"/>
+    <w:lsdException w:name="Medium Grid 1 Accent 5" w:uiPriority="67"/>
+    <w:lsdException w:name="Medium Grid 2 Accent 5" w:uiPriority="68"/>
+    <w:lsdException w:name="Medium Grid 3 Accent 5" w:uiPriority="69"/>
+    <w:lsdException w:name="Dark List Accent 5" w:uiPriority="70"/>
+    <w:lsdException w:name="Colorful Shading Accent 5" w:uiPriority="71"/>
+    <w:lsdException w:name="Colorful List Accent 5" w:uiPriority="72"/>
+    <w:lsdException w:name="Colorful Grid Accent 5" w:uiPriority="73"/>
+    <w:lsdException w:name="Light Shading Accent 6" w:uiPriority="60"/>
+    <w:lsdException w:name="Light List Accent 6" w:uiPriority="61"/>
+    <w:lsdException w:name="Light Grid Accent 6" w:uiPriority="62"/>
+    <w:lsdException w:name="Medium Shading 1 Accent 6" w:uiPriority="63"/>
+    <w:lsdException w:name="Medium Shading 2 Accent 6" w:uiPriority="64"/>
+    <w:lsdException w:name="Medium List 1 Accent 6" w:uiPriority="65"/>
+    <w:lsdException w:name="Medium List 2 Accent 6" w:uiPriority="66"/>
+    <w:lsdException w:name="Medium Grid 1 Accent 6" w:uiPriority="67"/>
+    <w:lsdException w:name="Medium Grid 2 Accent 6" w:uiPriority="68"/>
+    <w:lsdException w:name="Medium Grid 3 Accent 6" w:uiPriority="69"/>
+    <w:lsdException w:name="Dark List Accent 6" w:uiPriority="70"/>
+    <w:lsdException w:name="Colorful Shading Accent 6" w:uiPriority="71"/>
+    <w:lsdException w:name="Colorful List Accent 6" w:uiPriority="72"/>
+    <w:lsdException w:name="Colorful Grid Accent 6" w:uiPriority="73"/>
+    <w:lsdException w:name="Subtle Emphasis" w:uiPriority="19" w:qFormat="1"/>
+    <w:lsdException w:name="Intense Emphasis" w:uiPriority="21" w:qFormat="1"/>
+    <w:lsdException w:name="Subtle Reference" w:uiPriority="31" w:qFormat="1"/>
+    <w:lsdException w:name="Intense Reference" w:uiPriority="32" w:qFormat="1"/>
+    <w:lsdException w:name="Book Title" w:uiPriority="33" w:qFormat="1"/>
+    <w:lsdException w:name="Bibliography" w:semiHidden="1" w:uiPriority="37" w:unhideWhenUsed="1"/>
+    <w:lsdException w:name="TOC Heading" w:semiHidden="1" w:uiPriority="39" w:unhideWhenUsed="1" w:qFormat="1"/>
+    <w:lsdException w:name="Plain Table 1" w:uiPriority="41"/>
+    <w:lsdException w:name="Plain Table 2" w:uiPriority="42"/>
+    <w:lsdException w:name="Plain Table 3" w:uiPriority="43"/>
+    <w:lsdException w:name="Plain Table 4" w:uiPriority="44"/>
+    <w:lsdException w:name="Plain Table 5" w:uiPriority="45"/>
+    <w:lsdException w:name="Grid Table Light" w:uiPriority="40"/>
+    <w:lsdException w:name="Grid Table 1 Light" w:uiPriority="46"/>
+    <w:lsdException w:name="Grid Table 2" w:uiPriority="47"/>
+    <w:lsdException w:name="Grid Table 3" w:uiPriority="48"/>
+    <w:lsdException w:name="Grid Table 4" w:uiPriority="49"/>
+    <w:lsdException w:name="Grid Table 5 Dark" w:uiPriority="50"/>
+    <w:lsdException w:name="Grid Table 6 Colorful" w:uiPriority="51"/>
+    <w:lsdException w:name="Grid Table 7 Colorful" w:uiPriority="52"/>
+    <w:lsdException w:name="Grid Table 1 Light Accent 1" w:uiPriority="46"/>
+    <w:lsdException w:name="Grid Table 2 Accent 1" w:uiPriority="47"/>
+    <w:lsdException w:name="Grid Table 3 Accent 1" w:uiPriority="48"/>
+    <w:lsdException w:name="Grid Table 4 Accent 1" w:uiPriority="49"/>
+    <w:lsdException w:name="Grid Table 5 Dark Accent 1" w:uiPriority="50"/>
+    <w:lsdException w:name="Grid Table 6 Colorful Accent 1" w:uiPriority="51"/>
+    <w:lsdException w:name="Grid Table 7 Colorful Accent 1" w:uiPriority="52"/>
+    <w:lsdException w:name="Grid Table 1 Light Accent 2" w:uiPriority="46"/>
+    <w:lsdException w:name="Grid Table 2 Accent 2" w:uiPriority="47"/>
+    <w:lsdException w:name="Grid Table 3 Accent 2" w:uiPriority="48"/>
+    <w:lsdException w:name="Grid Table 4 Accent 2" w:uiPriority="49"/>
+    <w:lsdException w:name="Grid Table 5 Dark Accent 2" w:uiPriority="50"/>
+    <w:lsdException w:name="Grid Table 6 Colorful Accent 2" w:uiPriority="51"/>
+    <w:lsdException w:name="Grid Table 7 Colorful Accent 2" w:uiPriority="52"/>
+    <w:lsdException w:name="Grid Table 1 Light Accent 3" w:uiPriority="46"/>
+    <w:lsdException w:name="Grid Table 2 Accent 3" w:uiPriority="47"/>
+    <w:lsdException w:name="Grid Table 3 Accent 3" w:uiPriority="48"/>
+    <w:lsdException w:name="Grid Table 4 Accent 3" w:uiPriority="49"/>
+    <w:lsdException w:name="Grid Table 5 Dark Accent 3" w:uiPriority="50"/>
+    <w:lsdException w:name="Grid Table 6 Colorful Accent 3" w:uiPriority="51"/>
+    <w:lsdException w:name="Grid Table 7 Colorful Accent 3" w:uiPriority="52"/>
+    <w:lsdException w:name="Grid Table 1 Light Accent 4" w:uiPriority="46"/>
+    <w:lsdException w:name="Grid Table 2 Accent 4" w:uiPriority="47"/>
+    <w:lsdException w:name="Grid Table 3 Accent 4" w:uiPriority="48"/>
+    <w:lsdException w:name="Grid Table 4 Accent 4" w:uiPriority="49"/>
+    <w:lsdException w:name="Grid Table 5 Dark Accent 4" w:uiPriority="50"/>
+    <w:lsdException w:name="Grid Table 6 Colorful Accent 4" w:uiPriority="51"/>
+    <w:lsdException w:name="Grid Table 7 Colorful Accent 4" w:uiPriority="52"/>
+    <w:lsdException w:name="Grid Table 1 Light Accent 5" w:uiPriority="46"/>
+    <w:lsdException w:name="Grid Table 2 Accent 5" w:uiPriority="47"/>
+    <w:lsdException w:name="Grid Table 3 Accent 5" w:uiPriority="48"/>
+    <w:lsdException w:name="Grid Table 4 Accent 5" w:uiPriority="49"/>
+    <w:lsdException w:name="Grid Table 5 Dark Accent 5" w:uiPriority="50"/>
+    <w:lsdException w:name="Grid Table 6 Colorful Accent 5" w:uiPriority="51"/>
+    <w:lsdException w:name="Grid Table 7 Colorful Accent 5" w:uiPriority="52"/>
+    <w:lsdException w:name="Grid Table 1 Light Accent 6" w:uiPriority="46"/>
+    <w:lsdException w:name="Grid Table 2 Accent 6" w:uiPriority="47"/>
+    <w:lsdException w:name="Grid Table 3 Accent 6" w:uiPriority="48"/>
+    <w:lsdException w:name="Grid Table 4 Accent 6" w:uiPriority="49"/>
+    <w:lsdException w:name="Grid Table 5 Dark Accent 6" w:uiPriority="50"/>
+    <w:lsdException w:name="Grid Table 6 Colorful Accent 6" w:uiPriority="51"/>
+    <w:lsdException w:name="Grid Table 7 Colorful Accent 6" w:uiPriority="52"/>
+    <w:lsdException w:name="List Table 1 Light" w:uiPriority="46"/>
+    <w:lsdException w:name="List Table 2" w:uiPriority="47"/>
+    <w:lsdException w:name="List Table 3" w:uiPriority="48"/>
+    <w:lsdException w:name="List Table 4" w:uiPriority="49"/>
+    <w:lsdException w:name="List Table 5 Dark" w:uiPriority="50"/>
+    <w:lsdException w:name="List Table 6 Colorful" w:uiPriority="51"/>
+    <w:lsdException w:name="List Table 7 Colorful" w:uiPriority="52"/>
+    <w:lsdException w:name="List Table 1 Light Accent 1" w:uiPriority="46"/>
+    <w:lsdException w:name="List Table 2 Accent 1" w:uiPriority="47"/>
+    <w:lsdException w:name="List Table 3 Accent 1" w:uiPriority="48"/>
+    <w:lsdException w:name="List Table 4 Accent 1" w:uiPriority="49"/>
+    <w:lsdException w:name="List Table 5 Dark Accent 1" w:uiPriority="50"/>
+    <w:lsdException w:name="List Table 6 Colorful Accent 1" w:uiPriority="51"/>
+    <w:lsdException w:name="List Table 7 Colorful Accent 1" w:uiPriority="52"/>
+    <w:lsdException w:name="List Table 1 Light Accent 2" w:uiPriority="46"/>
+    <w:lsdException w:name="List Table 2 Accent 2" w:uiPriority="47"/>
+    <w:lsdException w:name="List Table 3 Accent 2" w:uiPriority="48"/>
+    <w:lsdException w:name="List Table 4 Accent 2" w:uiPriority="49"/>
+    <w:lsdException w:name="List Table 5 Dark Accent 2" w:uiPriority="50"/>
+    <w:lsdException w:name="List Table 6 Colorful Accent 2" w:uiPriority="51"/>
+    <w:lsdException w:name="List Table 7 Colorful Accent 2" w:uiPriority="52"/>
+    <w:lsdException w:name="List Table 1 Light Accent 3" w:uiPriority="46"/>
+    <w:lsdException w:name="List Table 2 Accent 3" w:uiPriority="47"/>
+    <w:lsdException w:name="List Table 3 Accent 3" w:uiPriority="48"/>
+    <w:lsdException w:name="List Table 4 Accent 3" w:uiPriority="49"/>
+    <w:lsdException w:name="List Table 5 Dark Accent 3" w:uiPriority="50"/>
+    <w:lsdException w:name="List Table 6 Colorful Accent 3" w:uiPriority="51"/>
+    <w:lsdException w:name="List Table 7 Colorful Accent 3" w:uiPriority="52"/>
+    <w:lsdException w:name="List Table 1 Light Accent 4" w:uiPriority="46"/>
+    <w:lsdException w:name="List Table 2 Accent 4" w:uiPriority="47"/>
+    <w:lsdException w:name="List Table 3 Accent 4" w:uiPriority="48"/>
+    <w:lsdException w:name="List Table 4 Accent 4" w:uiPriority="49"/>
+    <w:lsdException w:name="List Table 5 Dark Accent 4" w:uiPriority="50"/>
+    <w:lsdException w:name="List Table 6 Colorful Accent 4" w:uiPriority="51"/>
+    <w:lsdException w:name="List Table 7 Colorful Accent 4" w:uiPriority="52"/>
+    <w:lsdException w:name="List Table 1 Light Accent 5" w:uiPriority="46"/>
+    <w:lsdException w:name="List Table 2 Accent 5" w:uiPriority="47"/>
+    <w:lsdException w:name="List Table 3 Accent 5" w:uiPriority="48"/>
+    <w:lsdException w:name="List Table 4 Accent 5" w:uiPriority="49"/>
+    <w:lsdException w:name="List Table 5 Dark Accent 5" w:uiPriority="50"/>
+    <w:lsdException w:name="List Table 6 Colorful Accent 5" w:uiPriority="51"/>
+    <w:lsdException w:name="List Table 7 Colorful Accent 5" w:uiPriority="52"/>
+    <w:lsdException w:name="List Table 1 Light Accent 6" w:uiPriority="46"/>
+    <w:lsdException w:name="List Table 2 Accent 6" w:uiPriority="47"/>
+    <w:lsdException w:name="List Table 3 Accent 6" w:uiPriority="48"/>
+    <w:lsdException w:name="List Table 4 Accent 6" w:uiPriority="49"/>
+    <w:lsdException w:name="List Table 5 Dark Accent 6" w:uiPriority="50"/>
+    <w:lsdException w:name="List Table 6 Colorful Accent 6" w:uiPriority="51"/>
+    <w:lsdException w:name="List Table 7 Colorful Accent 6" w:uiPriority="52"/>
   </w:latentStyles>
   <w:style w:type="paragraph" w:default="1" w:styleId="Normal">
     <w:name w:val="Normal"/>
     <w:qFormat/>
-    <w:rsid w:val="000E13F2"/>
   </w:style>
   <w:style w:type="character" w:default="1" w:styleId="DefaultParagraphFont">
     <w:name w:val="Default Paragraph Font"/>
     <w:uiPriority w:val="1"/>
-    <w:semiHidden/>
     <w:unhideWhenUsed/>
   </w:style>
   <w:style w:type="table" w:default="1" w:styleId="TableNormal">
@@ -2481,7 +3530,6 @@
     <w:uiPriority w:val="99"/>
     <w:semiHidden/>
     <w:unhideWhenUsed/>
-    <w:qFormat/>
     <w:tblPr>
       <w:tblInd w:w="0" w:type="dxa"/>
       <w:tblCellMar>
@@ -2519,82 +3567,6 @@
       <w:color w:val="0563C1" w:themeColor="hyperlink"/>
       <w:u w:val="single"/>
     </w:rPr>
-  </w:style>
-  <w:style w:type="paragraph" w:styleId="BalloonText">
-    <w:name w:val="Balloon Text"/>
-    <w:basedOn w:val="Normal"/>
-    <w:link w:val="BalloonTextChar"/>
-    <w:uiPriority w:val="99"/>
-    <w:semiHidden/>
-    <w:unhideWhenUsed/>
-    <w:rsid w:val="007B4DCE"/>
-    <w:pPr>
-      <w:spacing w:after="0" w:line="240" w:lineRule="auto"/>
-    </w:pPr>
-    <w:rPr>
-      <w:rFonts w:ascii="Tahoma" w:hAnsi="Tahoma" w:cs="Tahoma"/>
-      <w:sz w:val="16"/>
-      <w:szCs w:val="16"/>
-    </w:rPr>
-  </w:style>
-  <w:style w:type="character" w:customStyle="1" w:styleId="BalloonTextChar">
-    <w:name w:val="Balloon Text Char"/>
-    <w:basedOn w:val="DefaultParagraphFont"/>
-    <w:link w:val="BalloonText"/>
-    <w:uiPriority w:val="99"/>
-    <w:semiHidden/>
-    <w:rsid w:val="007B4DCE"/>
-    <w:rPr>
-      <w:rFonts w:ascii="Tahoma" w:hAnsi="Tahoma" w:cs="Tahoma"/>
-      <w:sz w:val="16"/>
-      <w:szCs w:val="16"/>
-    </w:rPr>
-  </w:style>
-  <w:style w:type="paragraph" w:styleId="Header">
-    <w:name w:val="header"/>
-    <w:basedOn w:val="Normal"/>
-    <w:link w:val="HeaderChar"/>
-    <w:uiPriority w:val="99"/>
-    <w:semiHidden/>
-    <w:unhideWhenUsed/>
-    <w:rsid w:val="007B4DCE"/>
-    <w:pPr>
-      <w:tabs>
-        <w:tab w:val="center" w:pos="4513"/>
-        <w:tab w:val="right" w:pos="9026"/>
-      </w:tabs>
-      <w:spacing w:after="0" w:line="240" w:lineRule="auto"/>
-    </w:pPr>
-  </w:style>
-  <w:style w:type="character" w:customStyle="1" w:styleId="HeaderChar">
-    <w:name w:val="Header Char"/>
-    <w:basedOn w:val="DefaultParagraphFont"/>
-    <w:link w:val="Header"/>
-    <w:uiPriority w:val="99"/>
-    <w:semiHidden/>
-    <w:rsid w:val="007B4DCE"/>
-  </w:style>
-  <w:style w:type="paragraph" w:styleId="Footer">
-    <w:name w:val="footer"/>
-    <w:basedOn w:val="Normal"/>
-    <w:link w:val="FooterChar"/>
-    <w:uiPriority w:val="99"/>
-    <w:unhideWhenUsed/>
-    <w:rsid w:val="007B4DCE"/>
-    <w:pPr>
-      <w:tabs>
-        <w:tab w:val="center" w:pos="4513"/>
-        <w:tab w:val="right" w:pos="9026"/>
-      </w:tabs>
-      <w:spacing w:after="0" w:line="240" w:lineRule="auto"/>
-    </w:pPr>
-  </w:style>
-  <w:style w:type="character" w:customStyle="1" w:styleId="FooterChar">
-    <w:name w:val="Footer Char"/>
-    <w:basedOn w:val="DefaultParagraphFont"/>
-    <w:link w:val="Footer"/>
-    <w:uiPriority w:val="99"/>
-    <w:rsid w:val="007B4DCE"/>
   </w:style>
 </w:styles>
 </file>
@@ -2642,7 +3614,7 @@
     </a:clrScheme>
     <a:fontScheme name="Office">
       <a:majorFont>
-        <a:latin typeface="Calibri Light"/>
+        <a:latin typeface="Calibri Light" panose="020F0302020204030204"/>
         <a:ea typeface=""/>
         <a:cs typeface=""/>
         <a:font script="Jpan" typeface="ＭＳ ゴシック"/>
@@ -2677,7 +3649,7 @@
         <a:font script="Geor" typeface="Sylfaen"/>
       </a:majorFont>
       <a:minorFont>
-        <a:latin typeface="Calibri"/>
+        <a:latin typeface="Calibri" panose="020F0502020204030204"/>
         <a:ea typeface=""/>
         <a:cs typeface=""/>
         <a:font script="Jpan" typeface="ＭＳ 明朝"/>
@@ -2854,7 +3826,7 @@
   <a:extraClrSchemeLst/>
   <a:extLst>
     <a:ext uri="{05A4C25C-085E-4340-85A3-A5531E510DB2}">
-      <thm15:themeFamily xmlns:thm15="http://schemas.microsoft.com/office/thememl/2012/main" xmlns="" name="Office Theme" id="{62F939B6-93AF-4DB8-9C6B-D6C7DFDC589F}" vid="{4A3C46E8-61CC-4603-A589-7422A47A8E4A}"/>
+      <thm15:themeFamily xmlns:thm15="http://schemas.microsoft.com/office/thememl/2012/main" name="Office Theme" id="{62F939B6-93AF-4DB8-9C6B-D6C7DFDC589F}" vid="{4A3C46E8-61CC-4603-A589-7422A47A8E4A}"/>
     </a:ext>
   </a:extLst>
 </a:theme>
@@ -2865,7 +3837,7 @@
 </file>
 
 <file path=customXml/itemProps1.xml><?xml version="1.0" encoding="utf-8"?>
-<ds:datastoreItem xmlns:ds="http://schemas.openxmlformats.org/officeDocument/2006/customXml" ds:itemID="{F3AE7779-23DC-4D1E-AED4-8DBF99097B68}">
+<ds:datastoreItem xmlns:ds="http://schemas.openxmlformats.org/officeDocument/2006/customXml" ds:itemID="{389FB7AA-5D69-4EFF-A115-C9482AA7B7DC}">
   <ds:schemaRefs>
     <ds:schemaRef ds:uri="http://schemas.openxmlformats.org/officeDocument/2006/bibliography"/>
   </ds:schemaRefs>

</xml_diff>